<commit_message>
Complete most of detailed description section, up to predictive modeling section
</commit_message>
<xml_diff>
--- a/proposal/SIOP 2020 R Master Tutorial Proposal - Text Analytics_D1.docx
+++ b/proposal/SIOP 2020 R Master Tutorial Proposal - Text Analytics_D1.docx
@@ -1381,16 +1381,409 @@
     <w:p>
       <w:pPr>
         <w:spacing w:after="120" w:line="480" w:lineRule="auto"/>
-        <w:ind w:firstLine="720"/>
-        <w:rPr>
-          <w:rFonts w:ascii="Times New Roman" w:eastAsia="Times New Roman" w:hAnsi="Times New Roman" w:cs="Times New Roman"/>
-        </w:rPr>
-      </w:pPr>
-      <w:r>
-        <w:rPr>
-          <w:rFonts w:ascii="Times New Roman" w:eastAsia="Times New Roman" w:hAnsi="Times New Roman" w:cs="Times New Roman"/>
-        </w:rPr>
-        <w:t>TO HERE</w:t>
+        <w:jc w:val="center"/>
+        <w:rPr>
+          <w:rFonts w:ascii="Times New Roman" w:eastAsia="Times New Roman" w:hAnsi="Times New Roman" w:cs="Times New Roman"/>
+          <w:b/>
+        </w:rPr>
+      </w:pPr>
+      <w:r>
+        <w:rPr>
+          <w:rFonts w:ascii="Times New Roman" w:eastAsia="Times New Roman" w:hAnsi="Times New Roman" w:cs="Times New Roman"/>
+          <w:b/>
+        </w:rPr>
+        <w:t xml:space="preserve">Topic #1: </w:t>
+      </w:r>
+      <w:r>
+        <w:rPr>
+          <w:rFonts w:ascii="Times New Roman" w:eastAsia="Times New Roman" w:hAnsi="Times New Roman" w:cs="Times New Roman"/>
+          <w:b/>
+        </w:rPr>
+        <w:t>Text Parsing and Cleaning</w:t>
+      </w:r>
+      <w:r>
+        <w:rPr>
+          <w:rFonts w:ascii="Times New Roman" w:eastAsia="Times New Roman" w:hAnsi="Times New Roman" w:cs="Times New Roman"/>
+          <w:b/>
+        </w:rPr>
+        <w:t xml:space="preserve"> (</w:t>
+      </w:r>
+      <w:r>
+        <w:rPr>
+          <w:rFonts w:ascii="Times New Roman" w:eastAsia="Times New Roman" w:hAnsi="Times New Roman" w:cs="Times New Roman"/>
+          <w:b/>
+        </w:rPr>
+        <w:t>25</w:t>
+      </w:r>
+      <w:r>
+        <w:rPr>
+          <w:rFonts w:ascii="Times New Roman" w:eastAsia="Times New Roman" w:hAnsi="Times New Roman" w:cs="Times New Roman"/>
+          <w:b/>
+        </w:rPr>
+        <w:t xml:space="preserve"> minutes)</w:t>
+      </w:r>
+    </w:p>
+    <w:p>
+      <w:pPr>
+        <w:spacing w:after="120" w:line="480" w:lineRule="auto"/>
+        <w:rPr>
+          <w:rFonts w:ascii="Times New Roman" w:eastAsia="Times New Roman" w:hAnsi="Times New Roman" w:cs="Times New Roman"/>
+          <w:bCs/>
+        </w:rPr>
+      </w:pPr>
+      <w:r>
+        <w:rPr>
+          <w:rFonts w:ascii="Times New Roman" w:eastAsia="Times New Roman" w:hAnsi="Times New Roman" w:cs="Times New Roman"/>
+          <w:b/>
+        </w:rPr>
+        <w:tab/>
+      </w:r>
+      <w:r>
+        <w:rPr>
+          <w:rFonts w:ascii="Times New Roman" w:eastAsia="Times New Roman" w:hAnsi="Times New Roman" w:cs="Times New Roman"/>
+          <w:bCs/>
+        </w:rPr>
+        <w:t xml:space="preserve">In principle, text data can be treated like any other unit of data. One can draw bar plots, summarize the count of each piece of text, and relate individual pieces of text to an outcome. However, </w:t>
+      </w:r>
+      <w:r>
+        <w:rPr>
+          <w:rFonts w:ascii="Times New Roman" w:eastAsia="Times New Roman" w:hAnsi="Times New Roman" w:cs="Times New Roman"/>
+          <w:bCs/>
+        </w:rPr>
+        <w:lastRenderedPageBreak/>
+        <w:t>part of the difficulty with text analysis is that the unit of interest is typically contained within the text statement rather than being the statement itself. For example, one rarely finds two essay responses to have exactly the same words and structure, so a bar plot for an entire textual statement would typically be a uniform height of one across all responses. To make sense of text, one typically would have to find smaller units contained in the text that could be repeated within and across textual statements.</w:t>
+      </w:r>
+      <w:r>
+        <w:rPr>
+          <w:rFonts w:ascii="Times New Roman" w:eastAsia="Times New Roman" w:hAnsi="Times New Roman" w:cs="Times New Roman"/>
+          <w:bCs/>
+        </w:rPr>
+        <w:t xml:space="preserve"> These units are often called “tokens” (e.g., </w:t>
+      </w:r>
+      <w:proofErr w:type="spellStart"/>
+      <w:r>
+        <w:rPr>
+          <w:rFonts w:ascii="Times New Roman" w:eastAsia="Times New Roman" w:hAnsi="Times New Roman" w:cs="Times New Roman"/>
+          <w:bCs/>
+        </w:rPr>
+        <w:t>Silge</w:t>
+      </w:r>
+      <w:proofErr w:type="spellEnd"/>
+      <w:r>
+        <w:rPr>
+          <w:rFonts w:ascii="Times New Roman" w:eastAsia="Times New Roman" w:hAnsi="Times New Roman" w:cs="Times New Roman"/>
+          <w:bCs/>
+        </w:rPr>
+        <w:t xml:space="preserve"> and Robinson, 2017). Tokens can be anything from single words to n-grams (multiple words strung together) to complete sentences. These tokens are typically stripped of superfluous information, such as punctuation, that would cause two different tokens to be different even if their content were identical.</w:t>
+      </w:r>
+      <w:r>
+        <w:rPr>
+          <w:rFonts w:ascii="Times New Roman" w:eastAsia="Times New Roman" w:hAnsi="Times New Roman" w:cs="Times New Roman"/>
+          <w:bCs/>
+        </w:rPr>
+        <w:br/>
+      </w:r>
+      <w:r>
+        <w:rPr>
+          <w:rFonts w:ascii="Times New Roman" w:eastAsia="Times New Roman" w:hAnsi="Times New Roman" w:cs="Times New Roman"/>
+          <w:bCs/>
+        </w:rPr>
+        <w:tab/>
+        <w:t xml:space="preserve">Once text statements are tokenized, they can be inserted as variables in predictive models. Unfortunately, many tokens might not be useful in summaries and displays. For example, “the” is the most common word in English (Oxford Corpus, 2011). </w:t>
+      </w:r>
+      <w:r>
+        <w:rPr>
+          <w:rFonts w:ascii="Times New Roman" w:eastAsia="Times New Roman" w:hAnsi="Times New Roman" w:cs="Times New Roman"/>
+          <w:bCs/>
+        </w:rPr>
+        <w:t xml:space="preserve">If the word “the” appears as the largest word in a </w:t>
+      </w:r>
+      <w:proofErr w:type="spellStart"/>
+      <w:r>
+        <w:rPr>
+          <w:rFonts w:ascii="Times New Roman" w:eastAsia="Times New Roman" w:hAnsi="Times New Roman" w:cs="Times New Roman"/>
+          <w:bCs/>
+        </w:rPr>
+        <w:t>wordcloud</w:t>
+      </w:r>
+      <w:proofErr w:type="spellEnd"/>
+      <w:r>
+        <w:rPr>
+          <w:rFonts w:ascii="Times New Roman" w:eastAsia="Times New Roman" w:hAnsi="Times New Roman" w:cs="Times New Roman"/>
+          <w:bCs/>
+        </w:rPr>
+        <w:t xml:space="preserve"> of Glassdoor comments, one would not learn much about individual feelings toward a company. In fact, keeping the word “the” as a token would risk overshadowing the importance of other, more useful, words, and adding extraneous variance in predictive models. Words that are very common and are typically ignored when inferring meaning from a statement, such as “the”, are called “stop words”. Various languages have different sets of stop words</w:t>
+      </w:r>
+      <w:r>
+        <w:rPr>
+          <w:rFonts w:ascii="Times New Roman" w:eastAsia="Times New Roman" w:hAnsi="Times New Roman" w:cs="Times New Roman"/>
+          <w:bCs/>
+        </w:rPr>
+        <w:t>, and</w:t>
+      </w:r>
+      <w:r>
+        <w:rPr>
+          <w:rFonts w:ascii="Times New Roman" w:eastAsia="Times New Roman" w:hAnsi="Times New Roman" w:cs="Times New Roman"/>
+          <w:bCs/>
+        </w:rPr>
+        <w:t xml:space="preserve"> </w:t>
+      </w:r>
+      <w:r>
+        <w:rPr>
+          <w:rFonts w:ascii="Times New Roman" w:eastAsia="Times New Roman" w:hAnsi="Times New Roman" w:cs="Times New Roman"/>
+          <w:bCs/>
+        </w:rPr>
+        <w:t xml:space="preserve">R packages such as </w:t>
+      </w:r>
+      <w:proofErr w:type="spellStart"/>
+      <w:r>
+        <w:rPr>
+          <w:rFonts w:ascii="Times New Roman" w:eastAsia="Times New Roman" w:hAnsi="Times New Roman" w:cs="Times New Roman"/>
+          <w:bCs/>
+        </w:rPr>
+        <w:t>stopwords</w:t>
+      </w:r>
+      <w:proofErr w:type="spellEnd"/>
+      <w:r>
+        <w:rPr>
+          <w:rFonts w:ascii="Times New Roman" w:eastAsia="Times New Roman" w:hAnsi="Times New Roman" w:cs="Times New Roman"/>
+          <w:bCs/>
+        </w:rPr>
+        <w:t xml:space="preserve"> (Benoit, </w:t>
+      </w:r>
+      <w:proofErr w:type="spellStart"/>
+      <w:r>
+        <w:rPr>
+          <w:rFonts w:ascii="Times New Roman" w:eastAsia="Times New Roman" w:hAnsi="Times New Roman" w:cs="Times New Roman"/>
+          <w:bCs/>
+        </w:rPr>
+        <w:t>Muhr</w:t>
+      </w:r>
+      <w:proofErr w:type="spellEnd"/>
+      <w:r>
+        <w:rPr>
+          <w:rFonts w:ascii="Times New Roman" w:eastAsia="Times New Roman" w:hAnsi="Times New Roman" w:cs="Times New Roman"/>
+          <w:bCs/>
+        </w:rPr>
+        <w:t xml:space="preserve">, and Watanabe, 2019) or </w:t>
+      </w:r>
+      <w:r>
+        <w:rPr>
+          <w:rFonts w:ascii="Times New Roman" w:eastAsia="Times New Roman" w:hAnsi="Times New Roman" w:cs="Times New Roman"/>
+          <w:bCs/>
+        </w:rPr>
+        <w:t>tm (</w:t>
+      </w:r>
+      <w:proofErr w:type="spellStart"/>
+      <w:r>
+        <w:rPr>
+          <w:rFonts w:ascii="Times New Roman" w:eastAsia="Times New Roman" w:hAnsi="Times New Roman" w:cs="Times New Roman"/>
+          <w:bCs/>
+        </w:rPr>
+        <w:t>Feinerer</w:t>
+      </w:r>
+      <w:proofErr w:type="spellEnd"/>
+      <w:r>
+        <w:rPr>
+          <w:rFonts w:ascii="Times New Roman" w:eastAsia="Times New Roman" w:hAnsi="Times New Roman" w:cs="Times New Roman"/>
+          <w:bCs/>
+        </w:rPr>
+        <w:t xml:space="preserve"> and </w:t>
+      </w:r>
+      <w:proofErr w:type="spellStart"/>
+      <w:r>
+        <w:rPr>
+          <w:rFonts w:ascii="Times New Roman" w:eastAsia="Times New Roman" w:hAnsi="Times New Roman" w:cs="Times New Roman"/>
+          <w:bCs/>
+        </w:rPr>
+        <w:t>Hornik</w:t>
+      </w:r>
+      <w:proofErr w:type="spellEnd"/>
+      <w:r>
+        <w:rPr>
+          <w:rFonts w:ascii="Times New Roman" w:eastAsia="Times New Roman" w:hAnsi="Times New Roman" w:cs="Times New Roman"/>
+          <w:bCs/>
+        </w:rPr>
+        <w:t xml:space="preserve">, 2018) have functions to remove </w:t>
+      </w:r>
+      <w:r>
+        <w:rPr>
+          <w:rFonts w:ascii="Times New Roman" w:eastAsia="Times New Roman" w:hAnsi="Times New Roman" w:cs="Times New Roman"/>
+          <w:bCs/>
+        </w:rPr>
+        <w:t xml:space="preserve">these </w:t>
+      </w:r>
+      <w:proofErr w:type="spellStart"/>
+      <w:r>
+        <w:rPr>
+          <w:rFonts w:ascii="Times New Roman" w:eastAsia="Times New Roman" w:hAnsi="Times New Roman" w:cs="Times New Roman"/>
+          <w:bCs/>
+        </w:rPr>
+        <w:t>stopword</w:t>
+      </w:r>
+      <w:r>
+        <w:rPr>
+          <w:rFonts w:ascii="Times New Roman" w:eastAsia="Times New Roman" w:hAnsi="Times New Roman" w:cs="Times New Roman"/>
+          <w:bCs/>
+        </w:rPr>
+        <w:t>s</w:t>
+      </w:r>
+      <w:proofErr w:type="spellEnd"/>
+      <w:r>
+        <w:rPr>
+          <w:rFonts w:ascii="Times New Roman" w:eastAsia="Times New Roman" w:hAnsi="Times New Roman" w:cs="Times New Roman"/>
+          <w:bCs/>
+        </w:rPr>
+        <w:t>.</w:t>
+      </w:r>
+      <w:r>
+        <w:rPr>
+          <w:rFonts w:ascii="Times New Roman" w:eastAsia="Times New Roman" w:hAnsi="Times New Roman" w:cs="Times New Roman"/>
+          <w:bCs/>
+        </w:rPr>
+        <w:t xml:space="preserve"> Certain professional disciplines also have very common words that add little value for analyses. These discipline-specific stop words should also be removed as part of the data cleaning step.</w:t>
+      </w:r>
+    </w:p>
+    <w:p>
+      <w:pPr>
+        <w:spacing w:after="120" w:line="480" w:lineRule="auto"/>
+        <w:rPr>
+          <w:rFonts w:ascii="Times New Roman" w:eastAsia="Times New Roman" w:hAnsi="Times New Roman" w:cs="Times New Roman"/>
+          <w:bCs/>
+        </w:rPr>
+      </w:pPr>
+      <w:r>
+        <w:rPr>
+          <w:rFonts w:ascii="Times New Roman" w:eastAsia="Times New Roman" w:hAnsi="Times New Roman" w:cs="Times New Roman"/>
+          <w:bCs/>
+        </w:rPr>
+        <w:tab/>
+      </w:r>
+      <w:proofErr w:type="spellStart"/>
+      <w:r>
+        <w:rPr>
+          <w:rFonts w:ascii="Times New Roman" w:eastAsia="Times New Roman" w:hAnsi="Times New Roman" w:cs="Times New Roman"/>
+          <w:bCs/>
+        </w:rPr>
+        <w:t>Stopwords</w:t>
+      </w:r>
+      <w:proofErr w:type="spellEnd"/>
+      <w:r>
+        <w:rPr>
+          <w:rFonts w:ascii="Times New Roman" w:eastAsia="Times New Roman" w:hAnsi="Times New Roman" w:cs="Times New Roman"/>
+          <w:bCs/>
+        </w:rPr>
+        <w:t xml:space="preserve"> are not the only token feature adding additional variance to text. Language is filled with inbuilt operators to take text and change the </w:t>
+      </w:r>
+      <w:r>
+        <w:rPr>
+          <w:rFonts w:ascii="Times New Roman" w:eastAsia="Times New Roman" w:hAnsi="Times New Roman" w:cs="Times New Roman"/>
+          <w:bCs/>
+        </w:rPr>
+        <w:t>appearance</w:t>
+      </w:r>
+      <w:r>
+        <w:rPr>
+          <w:rFonts w:ascii="Times New Roman" w:eastAsia="Times New Roman" w:hAnsi="Times New Roman" w:cs="Times New Roman"/>
+          <w:bCs/>
+        </w:rPr>
+        <w:t xml:space="preserve"> of words without changing the meaning. For instance, many languages have verb conjugations, so that “running”, “run”, “ran”, </w:t>
+      </w:r>
+      <w:r>
+        <w:rPr>
+          <w:rFonts w:ascii="Times New Roman" w:eastAsia="Times New Roman" w:hAnsi="Times New Roman" w:cs="Times New Roman"/>
+          <w:bCs/>
+        </w:rPr>
+        <w:t xml:space="preserve">and </w:t>
+      </w:r>
+      <w:r>
+        <w:rPr>
+          <w:rFonts w:ascii="Times New Roman" w:eastAsia="Times New Roman" w:hAnsi="Times New Roman" w:cs="Times New Roman"/>
+          <w:bCs/>
+        </w:rPr>
+        <w:t xml:space="preserve">“runs” look different but should be grouped together. Removing superfluous features of individual words is called </w:t>
+      </w:r>
+      <w:r>
+        <w:rPr>
+          <w:rFonts w:ascii="Times New Roman" w:eastAsia="Times New Roman" w:hAnsi="Times New Roman" w:cs="Times New Roman"/>
+          <w:bCs/>
+        </w:rPr>
+        <w:lastRenderedPageBreak/>
+        <w:t>“stemming” and typically implemented by a variant of the Snowball algorithm (Porter, 2001</w:t>
+      </w:r>
+      <w:r>
+        <w:rPr>
+          <w:rFonts w:ascii="Times New Roman" w:eastAsia="Times New Roman" w:hAnsi="Times New Roman" w:cs="Times New Roman"/>
+          <w:bCs/>
+        </w:rPr>
+        <w:t xml:space="preserve">; and which is built into the corpus, Perry, 2017, and </w:t>
+      </w:r>
+      <w:proofErr w:type="spellStart"/>
+      <w:r>
+        <w:rPr>
+          <w:rFonts w:ascii="Times New Roman" w:eastAsia="Times New Roman" w:hAnsi="Times New Roman" w:cs="Times New Roman"/>
+          <w:bCs/>
+        </w:rPr>
+        <w:t>SnowballC</w:t>
+      </w:r>
+      <w:proofErr w:type="spellEnd"/>
+      <w:r>
+        <w:rPr>
+          <w:rFonts w:ascii="Times New Roman" w:eastAsia="Times New Roman" w:hAnsi="Times New Roman" w:cs="Times New Roman"/>
+          <w:bCs/>
+        </w:rPr>
+        <w:t xml:space="preserve">, </w:t>
+      </w:r>
+      <w:proofErr w:type="spellStart"/>
+      <w:r>
+        <w:rPr>
+          <w:rFonts w:ascii="Times New Roman" w:eastAsia="Times New Roman" w:hAnsi="Times New Roman" w:cs="Times New Roman"/>
+          <w:bCs/>
+        </w:rPr>
+        <w:t>Bouchet-Valat</w:t>
+      </w:r>
+      <w:proofErr w:type="spellEnd"/>
+      <w:r>
+        <w:rPr>
+          <w:rFonts w:ascii="Times New Roman" w:eastAsia="Times New Roman" w:hAnsi="Times New Roman" w:cs="Times New Roman"/>
+          <w:bCs/>
+        </w:rPr>
+        <w:t>, 2019, R packages). Similar text sometimes shows up as different</w:t>
+      </w:r>
+      <w:r>
+        <w:rPr>
+          <w:rFonts w:ascii="Times New Roman" w:eastAsia="Times New Roman" w:hAnsi="Times New Roman" w:cs="Times New Roman"/>
+          <w:bCs/>
+        </w:rPr>
+        <w:t xml:space="preserve"> tokens</w:t>
+      </w:r>
+      <w:r>
+        <w:rPr>
+          <w:rFonts w:ascii="Times New Roman" w:eastAsia="Times New Roman" w:hAnsi="Times New Roman" w:cs="Times New Roman"/>
+          <w:bCs/>
+        </w:rPr>
+        <w:t xml:space="preserve"> for other reasons, such as spelling </w:t>
+      </w:r>
+      <w:r>
+        <w:rPr>
+          <w:rFonts w:ascii="Times New Roman" w:eastAsia="Times New Roman" w:hAnsi="Times New Roman" w:cs="Times New Roman"/>
+          <w:bCs/>
+        </w:rPr>
+        <w:t>variants</w:t>
+      </w:r>
+      <w:r>
+        <w:rPr>
+          <w:rFonts w:ascii="Times New Roman" w:eastAsia="Times New Roman" w:hAnsi="Times New Roman" w:cs="Times New Roman"/>
+          <w:bCs/>
+        </w:rPr>
+        <w:t xml:space="preserve">, spelling mistakes, and synonyms. </w:t>
+      </w:r>
+      <w:r>
+        <w:rPr>
+          <w:rFonts w:ascii="Times New Roman" w:eastAsia="Times New Roman" w:hAnsi="Times New Roman" w:cs="Times New Roman"/>
+          <w:bCs/>
+        </w:rPr>
+        <w:t>Although important, correcting these token variations is difficult, time consuming, project or outcome dependent, and beyond the scope of this tutorial.</w:t>
       </w:r>
     </w:p>
     <w:p>
@@ -1407,14 +1800,28 @@
           <w:rFonts w:ascii="Times New Roman" w:eastAsia="Times New Roman" w:hAnsi="Times New Roman" w:cs="Times New Roman"/>
           <w:b/>
         </w:rPr>
-        <w:t xml:space="preserve">Topic #1: </w:t>
-      </w:r>
-      <w:r>
-        <w:rPr>
-          <w:rFonts w:ascii="Times New Roman" w:eastAsia="Times New Roman" w:hAnsi="Times New Roman" w:cs="Times New Roman"/>
-          <w:b/>
-        </w:rPr>
-        <w:t>Text Parsing and Cleaning</w:t>
+        <w:t>Topic #</w:t>
+      </w:r>
+      <w:r>
+        <w:rPr>
+          <w:rFonts w:ascii="Times New Roman" w:eastAsia="Times New Roman" w:hAnsi="Times New Roman" w:cs="Times New Roman"/>
+          <w:b/>
+        </w:rPr>
+        <w:t>2</w:t>
+      </w:r>
+      <w:r>
+        <w:rPr>
+          <w:rFonts w:ascii="Times New Roman" w:eastAsia="Times New Roman" w:hAnsi="Times New Roman" w:cs="Times New Roman"/>
+          <w:b/>
+        </w:rPr>
+        <w:t xml:space="preserve">: </w:t>
+      </w:r>
+      <w:r>
+        <w:rPr>
+          <w:rFonts w:ascii="Times New Roman" w:eastAsia="Times New Roman" w:hAnsi="Times New Roman" w:cs="Times New Roman"/>
+          <w:b/>
+        </w:rPr>
+        <w:t>Summarizing Text Data</w:t>
       </w:r>
       <w:r>
         <w:rPr>
@@ -1428,7 +1835,7 @@
           <w:rFonts w:ascii="Times New Roman" w:eastAsia="Times New Roman" w:hAnsi="Times New Roman" w:cs="Times New Roman"/>
           <w:b/>
         </w:rPr>
-        <w:t>25</w:t>
+        <w:t>20-25</w:t>
       </w:r>
       <w:r>
         <w:rPr>
@@ -1437,6 +1844,319 @@
         </w:rPr>
         <w:t xml:space="preserve"> minutes)</w:t>
       </w:r>
+    </w:p>
+    <w:p>
+      <w:pPr>
+        <w:spacing w:after="120" w:line="480" w:lineRule="auto"/>
+        <w:rPr>
+          <w:rFonts w:ascii="Times New Roman" w:eastAsia="Times New Roman" w:hAnsi="Times New Roman" w:cs="Times New Roman"/>
+          <w:bCs/>
+        </w:rPr>
+      </w:pPr>
+      <w:r>
+        <w:rPr>
+          <w:rFonts w:ascii="Times New Roman" w:eastAsia="Times New Roman" w:hAnsi="Times New Roman" w:cs="Times New Roman"/>
+          <w:bCs/>
+        </w:rPr>
+        <w:tab/>
+        <w:t xml:space="preserve">If various tokens appear with enough regularity, analyses could proceed by looking at how often certain tokens appear in the data using statistics such as “term frequency” and “inverse term frequency”. Term frequency refers to the number of times that a token appears in a collection of tokens and can be calculated by simply adding up the number of times a term appears (where one can count multiple occurrences of a term in a particular piece of text as a single appearance or separate appearances). The inverse term frequency (ITF) is simply the natural logarithm of the number of overall statements divided by the number of statements in which a particular term appears. ITF plots generally appear as </w:t>
+      </w:r>
+      <w:r>
+        <w:rPr>
+          <w:rFonts w:ascii="Times New Roman" w:eastAsia="Times New Roman" w:hAnsi="Times New Roman" w:cs="Times New Roman"/>
+          <w:bCs/>
+        </w:rPr>
+        <w:t xml:space="preserve">positively skewed, with very common tokens near the mode of the distribution and very rare tokens in the tail. One common use of term frequencies is as the input to a </w:t>
+      </w:r>
+      <w:proofErr w:type="spellStart"/>
+      <w:r>
+        <w:rPr>
+          <w:rFonts w:ascii="Times New Roman" w:eastAsia="Times New Roman" w:hAnsi="Times New Roman" w:cs="Times New Roman"/>
+          <w:bCs/>
+        </w:rPr>
+        <w:t>wordcloud</w:t>
+      </w:r>
+      <w:proofErr w:type="spellEnd"/>
+      <w:r>
+        <w:rPr>
+          <w:rFonts w:ascii="Times New Roman" w:eastAsia="Times New Roman" w:hAnsi="Times New Roman" w:cs="Times New Roman"/>
+          <w:bCs/>
+        </w:rPr>
+        <w:t xml:space="preserve"> (e.g., Fellows, 2018) with terms sized and colored according to their term frequency value.</w:t>
+      </w:r>
+    </w:p>
+    <w:p>
+      <w:pPr>
+        <w:spacing w:after="120" w:line="480" w:lineRule="auto"/>
+        <w:rPr>
+          <w:rFonts w:ascii="Times New Roman" w:eastAsia="Times New Roman" w:hAnsi="Times New Roman" w:cs="Times New Roman"/>
+          <w:bCs/>
+        </w:rPr>
+      </w:pPr>
+      <w:r>
+        <w:rPr>
+          <w:rFonts w:ascii="Times New Roman" w:eastAsia="Times New Roman" w:hAnsi="Times New Roman" w:cs="Times New Roman"/>
+          <w:bCs/>
+        </w:rPr>
+        <w:tab/>
+        <w:t>One could also perform simple</w:t>
+      </w:r>
+      <w:r>
+        <w:rPr>
+          <w:rFonts w:ascii="Times New Roman" w:eastAsia="Times New Roman" w:hAnsi="Times New Roman" w:cs="Times New Roman"/>
+          <w:bCs/>
+        </w:rPr>
+        <w:t xml:space="preserve"> token</w:t>
+      </w:r>
+      <w:r>
+        <w:rPr>
+          <w:rFonts w:ascii="Times New Roman" w:eastAsia="Times New Roman" w:hAnsi="Times New Roman" w:cs="Times New Roman"/>
+          <w:bCs/>
+        </w:rPr>
+        <w:t xml:space="preserve"> classifications, such as sentiment analysis (</w:t>
+      </w:r>
+      <w:proofErr w:type="spellStart"/>
+      <w:r>
+        <w:rPr>
+          <w:rFonts w:ascii="Times New Roman" w:eastAsia="Times New Roman" w:hAnsi="Times New Roman" w:cs="Times New Roman"/>
+          <w:bCs/>
+        </w:rPr>
+        <w:t>Jurafsky</w:t>
+      </w:r>
+      <w:proofErr w:type="spellEnd"/>
+      <w:r>
+        <w:rPr>
+          <w:rFonts w:ascii="Times New Roman" w:eastAsia="Times New Roman" w:hAnsi="Times New Roman" w:cs="Times New Roman"/>
+          <w:bCs/>
+        </w:rPr>
+        <w:t>, n.d.).</w:t>
+      </w:r>
+      <w:r>
+        <w:rPr>
+          <w:rFonts w:ascii="Times New Roman" w:eastAsia="Times New Roman" w:hAnsi="Times New Roman" w:cs="Times New Roman"/>
+          <w:bCs/>
+        </w:rPr>
+        <w:t xml:space="preserve"> Sentiment scores can be as simple as assigning simple polarity to tokens, such as “positive”, “neutral”, or “negative”, with optional sentiment strength. As a common example, one could use these simple sentiment scores to predict global events from online comments or social media posts (e.g., predicting stock market prices from Twitter posts). Several R packages such as </w:t>
+      </w:r>
+      <w:proofErr w:type="spellStart"/>
+      <w:r>
+        <w:rPr>
+          <w:rFonts w:ascii="Times New Roman" w:eastAsia="Times New Roman" w:hAnsi="Times New Roman" w:cs="Times New Roman"/>
+          <w:bCs/>
+        </w:rPr>
+        <w:t>tidytext</w:t>
+      </w:r>
+      <w:proofErr w:type="spellEnd"/>
+      <w:r>
+        <w:rPr>
+          <w:rFonts w:ascii="Times New Roman" w:eastAsia="Times New Roman" w:hAnsi="Times New Roman" w:cs="Times New Roman"/>
+          <w:bCs/>
+        </w:rPr>
+        <w:t xml:space="preserve"> (</w:t>
+      </w:r>
+      <w:proofErr w:type="spellStart"/>
+      <w:r>
+        <w:rPr>
+          <w:rFonts w:ascii="Times New Roman" w:eastAsia="Times New Roman" w:hAnsi="Times New Roman" w:cs="Times New Roman"/>
+        </w:rPr>
+        <w:t>Silge</w:t>
+      </w:r>
+      <w:proofErr w:type="spellEnd"/>
+      <w:r>
+        <w:rPr>
+          <w:rFonts w:ascii="Times New Roman" w:eastAsia="Times New Roman" w:hAnsi="Times New Roman" w:cs="Times New Roman"/>
+        </w:rPr>
+        <w:t xml:space="preserve"> and</w:t>
+      </w:r>
+      <w:r>
+        <w:rPr>
+          <w:rFonts w:ascii="Times New Roman" w:eastAsia="Times New Roman" w:hAnsi="Times New Roman" w:cs="Times New Roman"/>
+        </w:rPr>
+        <w:t xml:space="preserve"> Robinson</w:t>
+      </w:r>
+      <w:r>
+        <w:rPr>
+          <w:rFonts w:ascii="Times New Roman" w:eastAsia="Times New Roman" w:hAnsi="Times New Roman" w:cs="Times New Roman"/>
+        </w:rPr>
+        <w:t>,</w:t>
+      </w:r>
+      <w:r>
+        <w:rPr>
+          <w:rFonts w:ascii="Times New Roman" w:eastAsia="Times New Roman" w:hAnsi="Times New Roman" w:cs="Times New Roman"/>
+        </w:rPr>
+        <w:t xml:space="preserve"> 2016)</w:t>
+      </w:r>
+      <w:r>
+        <w:rPr>
+          <w:rFonts w:ascii="Times New Roman" w:eastAsia="Times New Roman" w:hAnsi="Times New Roman" w:cs="Times New Roman"/>
+        </w:rPr>
+        <w:t>,</w:t>
+      </w:r>
+      <w:r>
+        <w:rPr>
+          <w:rFonts w:ascii="Times New Roman" w:eastAsia="Times New Roman" w:hAnsi="Times New Roman" w:cs="Times New Roman"/>
+        </w:rPr>
+        <w:t xml:space="preserve"> </w:t>
+      </w:r>
+      <w:proofErr w:type="spellStart"/>
+      <w:r>
+        <w:rPr>
+          <w:rFonts w:ascii="Times New Roman" w:eastAsia="Times New Roman" w:hAnsi="Times New Roman" w:cs="Times New Roman"/>
+        </w:rPr>
+        <w:t>SentimentAnalysis</w:t>
+      </w:r>
+      <w:proofErr w:type="spellEnd"/>
+      <w:r>
+        <w:rPr>
+          <w:rFonts w:ascii="Times New Roman" w:eastAsia="Times New Roman" w:hAnsi="Times New Roman" w:cs="Times New Roman"/>
+        </w:rPr>
+        <w:t xml:space="preserve"> </w:t>
+      </w:r>
+      <w:r>
+        <w:rPr>
+          <w:rFonts w:ascii="Times New Roman" w:eastAsia="Times New Roman" w:hAnsi="Times New Roman" w:cs="Times New Roman"/>
+        </w:rPr>
+        <w:t>(</w:t>
+      </w:r>
+      <w:proofErr w:type="spellStart"/>
+      <w:r>
+        <w:rPr>
+          <w:rFonts w:ascii="Times New Roman" w:eastAsia="Times New Roman" w:hAnsi="Times New Roman" w:cs="Times New Roman"/>
+        </w:rPr>
+        <w:t>Feuerriegel</w:t>
+      </w:r>
+      <w:proofErr w:type="spellEnd"/>
+      <w:r>
+        <w:rPr>
+          <w:rFonts w:ascii="Times New Roman" w:eastAsia="Times New Roman" w:hAnsi="Times New Roman" w:cs="Times New Roman"/>
+        </w:rPr>
+        <w:t xml:space="preserve"> and </w:t>
+      </w:r>
+      <w:proofErr w:type="spellStart"/>
+      <w:r>
+        <w:rPr>
+          <w:rFonts w:ascii="Times New Roman" w:eastAsia="Times New Roman" w:hAnsi="Times New Roman" w:cs="Times New Roman"/>
+        </w:rPr>
+        <w:t>Proellochs</w:t>
+      </w:r>
+      <w:proofErr w:type="spellEnd"/>
+      <w:r>
+        <w:rPr>
+          <w:rFonts w:ascii="Times New Roman" w:eastAsia="Times New Roman" w:hAnsi="Times New Roman" w:cs="Times New Roman"/>
+        </w:rPr>
+        <w:t>, 2019)</w:t>
+      </w:r>
+      <w:r>
+        <w:rPr>
+          <w:rFonts w:ascii="Times New Roman" w:eastAsia="Times New Roman" w:hAnsi="Times New Roman" w:cs="Times New Roman"/>
+        </w:rPr>
+        <w:t xml:space="preserve">, and </w:t>
+      </w:r>
+      <w:proofErr w:type="spellStart"/>
+      <w:r>
+        <w:rPr>
+          <w:rFonts w:ascii="Times New Roman" w:eastAsia="Times New Roman" w:hAnsi="Times New Roman" w:cs="Times New Roman"/>
+        </w:rPr>
+        <w:t>syuzhet</w:t>
+      </w:r>
+      <w:proofErr w:type="spellEnd"/>
+      <w:r>
+        <w:rPr>
+          <w:rFonts w:ascii="Times New Roman" w:eastAsia="Times New Roman" w:hAnsi="Times New Roman" w:cs="Times New Roman"/>
+        </w:rPr>
+        <w:t xml:space="preserve"> (Jockers, 2015)</w:t>
+      </w:r>
+      <w:r>
+        <w:rPr>
+          <w:rFonts w:ascii="Times New Roman" w:eastAsia="Times New Roman" w:hAnsi="Times New Roman" w:cs="Times New Roman"/>
+        </w:rPr>
+        <w:t xml:space="preserve">. The </w:t>
+      </w:r>
+      <w:proofErr w:type="spellStart"/>
+      <w:r>
+        <w:rPr>
+          <w:rFonts w:ascii="Times New Roman" w:eastAsia="Times New Roman" w:hAnsi="Times New Roman" w:cs="Times New Roman"/>
+        </w:rPr>
+        <w:t>tidytext</w:t>
+      </w:r>
+      <w:proofErr w:type="spellEnd"/>
+      <w:r>
+        <w:rPr>
+          <w:rFonts w:ascii="Times New Roman" w:eastAsia="Times New Roman" w:hAnsi="Times New Roman" w:cs="Times New Roman"/>
+        </w:rPr>
+        <w:t xml:space="preserve"> package has a simple dictionary of how individual words can be classified according to sentiment, whereas the </w:t>
+      </w:r>
+      <w:proofErr w:type="spellStart"/>
+      <w:r>
+        <w:rPr>
+          <w:rFonts w:ascii="Times New Roman" w:eastAsia="Times New Roman" w:hAnsi="Times New Roman" w:cs="Times New Roman"/>
+        </w:rPr>
+        <w:t>SentimentAnalysis</w:t>
+      </w:r>
+      <w:proofErr w:type="spellEnd"/>
+      <w:r>
+        <w:rPr>
+          <w:rFonts w:ascii="Times New Roman" w:eastAsia="Times New Roman" w:hAnsi="Times New Roman" w:cs="Times New Roman"/>
+        </w:rPr>
+        <w:t xml:space="preserve"> has tools to classify and display tokens, sentences, or entire documents according to </w:t>
+      </w:r>
+      <w:r>
+        <w:rPr>
+          <w:rFonts w:ascii="Times New Roman" w:eastAsia="Times New Roman" w:hAnsi="Times New Roman" w:cs="Times New Roman"/>
+        </w:rPr>
+        <w:lastRenderedPageBreak/>
+        <w:t>sentiment score.</w:t>
+      </w:r>
+      <w:r>
+        <w:rPr>
+          <w:rFonts w:ascii="Times New Roman" w:eastAsia="Times New Roman" w:hAnsi="Times New Roman" w:cs="Times New Roman"/>
+        </w:rPr>
+        <w:t xml:space="preserve"> The </w:t>
+      </w:r>
+      <w:proofErr w:type="spellStart"/>
+      <w:r>
+        <w:rPr>
+          <w:rFonts w:ascii="Times New Roman" w:eastAsia="Times New Roman" w:hAnsi="Times New Roman" w:cs="Times New Roman"/>
+        </w:rPr>
+        <w:t>syuzhet</w:t>
+      </w:r>
+      <w:proofErr w:type="spellEnd"/>
+      <w:r>
+        <w:rPr>
+          <w:rFonts w:ascii="Times New Roman" w:eastAsia="Times New Roman" w:hAnsi="Times New Roman" w:cs="Times New Roman"/>
+        </w:rPr>
+        <w:t xml:space="preserve"> package can </w:t>
+      </w:r>
+      <w:proofErr w:type="spellStart"/>
+      <w:r>
+        <w:rPr>
+          <w:rFonts w:ascii="Times New Roman" w:eastAsia="Times New Roman" w:hAnsi="Times New Roman" w:cs="Times New Roman"/>
+        </w:rPr>
+        <w:t>classify</w:t>
+      </w:r>
+      <w:proofErr w:type="spellEnd"/>
+      <w:r>
+        <w:rPr>
+          <w:rFonts w:ascii="Times New Roman" w:eastAsia="Times New Roman" w:hAnsi="Times New Roman" w:cs="Times New Roman"/>
+        </w:rPr>
+        <w:t xml:space="preserve"> tokens according to polarity and strength but also has tools to classify tokens according to specific emotions, such as joy, fear, disgust, anger, and surprise, rather than simple polarity. Simple sentiment classifications can be combined with </w:t>
+      </w:r>
+      <w:proofErr w:type="spellStart"/>
+      <w:r>
+        <w:rPr>
+          <w:rFonts w:ascii="Times New Roman" w:eastAsia="Times New Roman" w:hAnsi="Times New Roman" w:cs="Times New Roman"/>
+        </w:rPr>
+        <w:t>wordclouds</w:t>
+      </w:r>
+      <w:proofErr w:type="spellEnd"/>
+      <w:r>
+        <w:rPr>
+          <w:rFonts w:ascii="Times New Roman" w:eastAsia="Times New Roman" w:hAnsi="Times New Roman" w:cs="Times New Roman"/>
+        </w:rPr>
+        <w:t xml:space="preserve"> for dramatic illustration of how certain sentiments appear in a set of text statements.</w:t>
+      </w:r>
+      <w:bookmarkStart w:id="1" w:name="_GoBack"/>
+      <w:bookmarkEnd w:id="1"/>
     </w:p>
     <w:p>
       <w:pPr>
@@ -1452,28 +2172,14 @@
           <w:rFonts w:ascii="Times New Roman" w:eastAsia="Times New Roman" w:hAnsi="Times New Roman" w:cs="Times New Roman"/>
           <w:b/>
         </w:rPr>
-        <w:t>Topic #</w:t>
-      </w:r>
-      <w:r>
-        <w:rPr>
-          <w:rFonts w:ascii="Times New Roman" w:eastAsia="Times New Roman" w:hAnsi="Times New Roman" w:cs="Times New Roman"/>
-          <w:b/>
-        </w:rPr>
-        <w:t>2</w:t>
-      </w:r>
-      <w:r>
-        <w:rPr>
-          <w:rFonts w:ascii="Times New Roman" w:eastAsia="Times New Roman" w:hAnsi="Times New Roman" w:cs="Times New Roman"/>
-          <w:b/>
-        </w:rPr>
-        <w:t xml:space="preserve">: </w:t>
-      </w:r>
-      <w:r>
-        <w:rPr>
-          <w:rFonts w:ascii="Times New Roman" w:eastAsia="Times New Roman" w:hAnsi="Times New Roman" w:cs="Times New Roman"/>
-          <w:b/>
-        </w:rPr>
-        <w:t>Summarizing Text Data</w:t>
+        <w:t xml:space="preserve">Topic </w:t>
+      </w:r>
+      <w:r>
+        <w:rPr>
+          <w:rFonts w:ascii="Times New Roman" w:eastAsia="Times New Roman" w:hAnsi="Times New Roman" w:cs="Times New Roman"/>
+          <w:b/>
+        </w:rPr>
+        <w:t>#3: Predictive Models with Text Data</w:t>
       </w:r>
       <w:r>
         <w:rPr>
@@ -1511,59 +2217,6 @@
           <w:rFonts w:ascii="Times New Roman" w:eastAsia="Times New Roman" w:hAnsi="Times New Roman" w:cs="Times New Roman"/>
           <w:b/>
         </w:rPr>
-        <w:lastRenderedPageBreak/>
-        <w:t xml:space="preserve">Topic </w:t>
-      </w:r>
-      <w:r>
-        <w:rPr>
-          <w:rFonts w:ascii="Times New Roman" w:eastAsia="Times New Roman" w:hAnsi="Times New Roman" w:cs="Times New Roman"/>
-          <w:b/>
-        </w:rPr>
-        <w:t>#3: Predictive Models with</w:t>
-      </w:r>
-      <w:r>
-        <w:rPr>
-          <w:rFonts w:ascii="Times New Roman" w:eastAsia="Times New Roman" w:hAnsi="Times New Roman" w:cs="Times New Roman"/>
-          <w:b/>
-        </w:rPr>
-        <w:t xml:space="preserve"> Text Data</w:t>
-      </w:r>
-      <w:r>
-        <w:rPr>
-          <w:rFonts w:ascii="Times New Roman" w:eastAsia="Times New Roman" w:hAnsi="Times New Roman" w:cs="Times New Roman"/>
-          <w:b/>
-        </w:rPr>
-        <w:t xml:space="preserve"> (</w:t>
-      </w:r>
-      <w:r>
-        <w:rPr>
-          <w:rFonts w:ascii="Times New Roman" w:eastAsia="Times New Roman" w:hAnsi="Times New Roman" w:cs="Times New Roman"/>
-          <w:b/>
-        </w:rPr>
-        <w:t>20-25</w:t>
-      </w:r>
-      <w:r>
-        <w:rPr>
-          <w:rFonts w:ascii="Times New Roman" w:eastAsia="Times New Roman" w:hAnsi="Times New Roman" w:cs="Times New Roman"/>
-          <w:b/>
-        </w:rPr>
-        <w:t xml:space="preserve"> minutes)</w:t>
-      </w:r>
-    </w:p>
-    <w:p>
-      <w:pPr>
-        <w:spacing w:after="120" w:line="480" w:lineRule="auto"/>
-        <w:jc w:val="center"/>
-        <w:rPr>
-          <w:rFonts w:ascii="Times New Roman" w:eastAsia="Times New Roman" w:hAnsi="Times New Roman" w:cs="Times New Roman"/>
-          <w:b/>
-        </w:rPr>
-      </w:pPr>
-      <w:r>
-        <w:rPr>
-          <w:rFonts w:ascii="Times New Roman" w:eastAsia="Times New Roman" w:hAnsi="Times New Roman" w:cs="Times New Roman"/>
-          <w:b/>
-        </w:rPr>
         <w:t>Topic #4: Wrap</w:t>
       </w:r>
       <w:r>
@@ -1594,31 +2247,7 @@
         <w:rPr>
           <w:rFonts w:ascii="Times New Roman" w:eastAsia="Times New Roman" w:hAnsi="Times New Roman" w:cs="Times New Roman"/>
         </w:rPr>
-        <w:t>Finally, the presenters will answer audience questions and help with technical problems encountered during previous sections. The presenters will</w:t>
-      </w:r>
-      <w:r>
-        <w:rPr>
-          <w:rFonts w:ascii="Times New Roman" w:eastAsia="Times New Roman" w:hAnsi="Times New Roman" w:cs="Times New Roman"/>
-        </w:rPr>
-        <w:t xml:space="preserve"> also</w:t>
-      </w:r>
-      <w:r>
-        <w:rPr>
-          <w:rFonts w:ascii="Times New Roman" w:eastAsia="Times New Roman" w:hAnsi="Times New Roman" w:cs="Times New Roman"/>
-        </w:rPr>
-        <w:t xml:space="preserve"> provide materials for participants to read for self-study and include links to useful materials for</w:t>
-      </w:r>
-      <w:r>
-        <w:rPr>
-          <w:rFonts w:ascii="Times New Roman" w:eastAsia="Times New Roman" w:hAnsi="Times New Roman" w:cs="Times New Roman"/>
-        </w:rPr>
-        <w:t xml:space="preserve"> solving text analytics problems</w:t>
-      </w:r>
-      <w:r>
-        <w:rPr>
-          <w:rFonts w:ascii="Times New Roman" w:eastAsia="Times New Roman" w:hAnsi="Times New Roman" w:cs="Times New Roman"/>
-        </w:rPr>
-        <w:t>.</w:t>
+        <w:t>Finally, the presenters will answer audience questions and help with technical problems encountered during previous sections. The presenters will also provide materials for participants to read for self-study and include links to useful materials for solving text analytics problems.</w:t>
       </w:r>
     </w:p>
     <w:p>
@@ -2498,8 +3127,6 @@
         </w:rPr>
         <w:t>s</w:t>
       </w:r>
-      <w:bookmarkStart w:id="1" w:name="_GoBack"/>
-      <w:bookmarkEnd w:id="1"/>
       <w:r>
         <w:rPr>
           <w:rFonts w:ascii="Times New Roman" w:hAnsi="Times New Roman" w:cs="Times New Roman"/>
@@ -2562,6 +3189,114 @@
         </w:rPr>
         <w:lastRenderedPageBreak/>
         <w:t>References</w:t>
+      </w:r>
+    </w:p>
+    <w:p>
+      <w:pPr>
+        <w:spacing w:after="0" w:line="480" w:lineRule="auto"/>
+        <w:ind w:left="720" w:hanging="720"/>
+        <w:rPr>
+          <w:rFonts w:ascii="Times New Roman" w:eastAsia="Times New Roman" w:hAnsi="Times New Roman" w:cs="Times New Roman"/>
+        </w:rPr>
+      </w:pPr>
+      <w:r>
+        <w:rPr>
+          <w:rFonts w:ascii="Times New Roman" w:eastAsia="Times New Roman" w:hAnsi="Times New Roman" w:cs="Times New Roman"/>
+        </w:rPr>
+        <w:t xml:space="preserve">Benoit, K., </w:t>
+      </w:r>
+      <w:proofErr w:type="spellStart"/>
+      <w:r>
+        <w:rPr>
+          <w:rFonts w:ascii="Times New Roman" w:eastAsia="Times New Roman" w:hAnsi="Times New Roman" w:cs="Times New Roman"/>
+        </w:rPr>
+        <w:t>Muhr</w:t>
+      </w:r>
+      <w:proofErr w:type="spellEnd"/>
+      <w:r>
+        <w:rPr>
+          <w:rFonts w:ascii="Times New Roman" w:eastAsia="Times New Roman" w:hAnsi="Times New Roman" w:cs="Times New Roman"/>
+        </w:rPr>
+        <w:t xml:space="preserve">, D., &amp; Watanabe, K. (2019). </w:t>
+      </w:r>
+      <w:proofErr w:type="spellStart"/>
+      <w:r>
+        <w:rPr>
+          <w:rFonts w:ascii="Times New Roman" w:eastAsia="Times New Roman" w:hAnsi="Times New Roman" w:cs="Times New Roman"/>
+        </w:rPr>
+        <w:t>stopwords</w:t>
+      </w:r>
+      <w:proofErr w:type="spellEnd"/>
+      <w:r>
+        <w:rPr>
+          <w:rFonts w:ascii="Times New Roman" w:eastAsia="Times New Roman" w:hAnsi="Times New Roman" w:cs="Times New Roman"/>
+        </w:rPr>
+        <w:t xml:space="preserve">: Multilingual </w:t>
+      </w:r>
+      <w:proofErr w:type="spellStart"/>
+      <w:r>
+        <w:rPr>
+          <w:rFonts w:ascii="Times New Roman" w:eastAsia="Times New Roman" w:hAnsi="Times New Roman" w:cs="Times New Roman"/>
+        </w:rPr>
+        <w:t>stopword</w:t>
+      </w:r>
+      <w:proofErr w:type="spellEnd"/>
+      <w:r>
+        <w:rPr>
+          <w:rFonts w:ascii="Times New Roman" w:eastAsia="Times New Roman" w:hAnsi="Times New Roman" w:cs="Times New Roman"/>
+        </w:rPr>
+        <w:t xml:space="preserve"> lists. R package version 1.0.</w:t>
+      </w:r>
+    </w:p>
+    <w:p>
+      <w:pPr>
+        <w:spacing w:after="0" w:line="480" w:lineRule="auto"/>
+        <w:ind w:left="720" w:hanging="720"/>
+        <w:rPr>
+          <w:rFonts w:ascii="Times New Roman" w:eastAsia="Times New Roman" w:hAnsi="Times New Roman" w:cs="Times New Roman"/>
+        </w:rPr>
+      </w:pPr>
+      <w:proofErr w:type="spellStart"/>
+      <w:r>
+        <w:rPr>
+          <w:rFonts w:ascii="Times New Roman" w:eastAsia="Times New Roman" w:hAnsi="Times New Roman" w:cs="Times New Roman"/>
+        </w:rPr>
+        <w:t>Bouchet-Valat</w:t>
+      </w:r>
+      <w:proofErr w:type="spellEnd"/>
+      <w:r>
+        <w:rPr>
+          <w:rFonts w:ascii="Times New Roman" w:eastAsia="Times New Roman" w:hAnsi="Times New Roman" w:cs="Times New Roman"/>
+        </w:rPr>
+        <w:t xml:space="preserve">, M. (2019). </w:t>
+      </w:r>
+      <w:proofErr w:type="spellStart"/>
+      <w:r>
+        <w:rPr>
+          <w:rFonts w:ascii="Times New Roman" w:eastAsia="Times New Roman" w:hAnsi="Times New Roman" w:cs="Times New Roman"/>
+        </w:rPr>
+        <w:t>SnowballC</w:t>
+      </w:r>
+      <w:proofErr w:type="spellEnd"/>
+      <w:r>
+        <w:rPr>
+          <w:rFonts w:ascii="Times New Roman" w:eastAsia="Times New Roman" w:hAnsi="Times New Roman" w:cs="Times New Roman"/>
+        </w:rPr>
+        <w:t>: Snowball stemmers based on the C ‘</w:t>
+      </w:r>
+      <w:proofErr w:type="spellStart"/>
+      <w:r>
+        <w:rPr>
+          <w:rFonts w:ascii="Times New Roman" w:eastAsia="Times New Roman" w:hAnsi="Times New Roman" w:cs="Times New Roman"/>
+        </w:rPr>
+        <w:t>libstemmer</w:t>
+      </w:r>
+      <w:proofErr w:type="spellEnd"/>
+      <w:r>
+        <w:rPr>
+          <w:rFonts w:ascii="Times New Roman" w:eastAsia="Times New Roman" w:hAnsi="Times New Roman" w:cs="Times New Roman"/>
+        </w:rPr>
+        <w:t>’ UTF-8 library. R package version 0.6.0.</w:t>
       </w:r>
     </w:p>
     <w:p>
@@ -2829,6 +3564,57 @@
         <w:rPr>
           <w:rFonts w:ascii="Times New Roman" w:eastAsia="Times New Roman" w:hAnsi="Times New Roman" w:cs="Times New Roman"/>
         </w:rPr>
+        <w:t>Feuerriegel</w:t>
+      </w:r>
+      <w:proofErr w:type="spellEnd"/>
+      <w:r>
+        <w:rPr>
+          <w:rFonts w:ascii="Times New Roman" w:eastAsia="Times New Roman" w:hAnsi="Times New Roman" w:cs="Times New Roman"/>
+        </w:rPr>
+        <w:t xml:space="preserve">, S., &amp; </w:t>
+      </w:r>
+      <w:proofErr w:type="spellStart"/>
+      <w:r>
+        <w:rPr>
+          <w:rFonts w:ascii="Times New Roman" w:eastAsia="Times New Roman" w:hAnsi="Times New Roman" w:cs="Times New Roman"/>
+        </w:rPr>
+        <w:t>Proellochs</w:t>
+      </w:r>
+      <w:proofErr w:type="spellEnd"/>
+      <w:r>
+        <w:rPr>
+          <w:rFonts w:ascii="Times New Roman" w:eastAsia="Times New Roman" w:hAnsi="Times New Roman" w:cs="Times New Roman"/>
+        </w:rPr>
+        <w:t xml:space="preserve">, N. (2019). </w:t>
+      </w:r>
+      <w:proofErr w:type="spellStart"/>
+      <w:r>
+        <w:rPr>
+          <w:rFonts w:ascii="Times New Roman" w:eastAsia="Times New Roman" w:hAnsi="Times New Roman" w:cs="Times New Roman"/>
+        </w:rPr>
+        <w:t>SentimentAnalysis</w:t>
+      </w:r>
+      <w:proofErr w:type="spellEnd"/>
+      <w:r>
+        <w:rPr>
+          <w:rFonts w:ascii="Times New Roman" w:eastAsia="Times New Roman" w:hAnsi="Times New Roman" w:cs="Times New Roman"/>
+        </w:rPr>
+        <w:t>: Dictionary-based sentiment analysis. R package version 1.3-3.</w:t>
+      </w:r>
+    </w:p>
+    <w:p>
+      <w:pPr>
+        <w:spacing w:after="0" w:line="480" w:lineRule="auto"/>
+        <w:ind w:left="720" w:hanging="720"/>
+        <w:rPr>
+          <w:rFonts w:ascii="Times New Roman" w:eastAsia="Times New Roman" w:hAnsi="Times New Roman" w:cs="Times New Roman"/>
+        </w:rPr>
+      </w:pPr>
+      <w:proofErr w:type="spellStart"/>
+      <w:r>
+        <w:rPr>
+          <w:rFonts w:ascii="Times New Roman" w:eastAsia="Times New Roman" w:hAnsi="Times New Roman" w:cs="Times New Roman"/>
+        </w:rPr>
         <w:t>Goebl</w:t>
       </w:r>
       <w:proofErr w:type="spellEnd"/>
@@ -2960,7 +3746,75 @@
         <w:rPr>
           <w:rFonts w:ascii="Times New Roman" w:eastAsia="Times New Roman" w:hAnsi="Times New Roman" w:cs="Times New Roman"/>
         </w:rPr>
-        <w:t>Jones, J. A., Nydick, S. W., &amp; Wiseman, B. (2019a, April). Effective data wrangling and visualization with R. Master Tutorial at the annual meeting of the Society of Industrial and Organizational Psychology, National Harbor, MD.</w:t>
+        <w:t xml:space="preserve">Jockers, M. L. (2015). </w:t>
+      </w:r>
+      <w:proofErr w:type="spellStart"/>
+      <w:r>
+        <w:rPr>
+          <w:rFonts w:ascii="Times New Roman" w:eastAsia="Times New Roman" w:hAnsi="Times New Roman" w:cs="Times New Roman"/>
+        </w:rPr>
+        <w:t>Syuzhet</w:t>
+      </w:r>
+      <w:proofErr w:type="spellEnd"/>
+      <w:r>
+        <w:rPr>
+          <w:rFonts w:ascii="Times New Roman" w:eastAsia="Times New Roman" w:hAnsi="Times New Roman" w:cs="Times New Roman"/>
+        </w:rPr>
+        <w:t xml:space="preserve">: Extract </w:t>
+      </w:r>
+      <w:r>
+        <w:rPr>
+          <w:rFonts w:ascii="Times New Roman" w:eastAsia="Times New Roman" w:hAnsi="Times New Roman" w:cs="Times New Roman"/>
+        </w:rPr>
+        <w:t>s</w:t>
+      </w:r>
+      <w:r>
+        <w:rPr>
+          <w:rFonts w:ascii="Times New Roman" w:eastAsia="Times New Roman" w:hAnsi="Times New Roman" w:cs="Times New Roman"/>
+        </w:rPr>
+        <w:t xml:space="preserve">entiment and </w:t>
+      </w:r>
+      <w:r>
+        <w:rPr>
+          <w:rFonts w:ascii="Times New Roman" w:eastAsia="Times New Roman" w:hAnsi="Times New Roman" w:cs="Times New Roman"/>
+        </w:rPr>
+        <w:t>p</w:t>
+      </w:r>
+      <w:r>
+        <w:rPr>
+          <w:rFonts w:ascii="Times New Roman" w:eastAsia="Times New Roman" w:hAnsi="Times New Roman" w:cs="Times New Roman"/>
+        </w:rPr>
+        <w:t xml:space="preserve">lot </w:t>
+      </w:r>
+      <w:r>
+        <w:rPr>
+          <w:rFonts w:ascii="Times New Roman" w:eastAsia="Times New Roman" w:hAnsi="Times New Roman" w:cs="Times New Roman"/>
+        </w:rPr>
+        <w:t>a</w:t>
+      </w:r>
+      <w:r>
+        <w:rPr>
+          <w:rFonts w:ascii="Times New Roman" w:eastAsia="Times New Roman" w:hAnsi="Times New Roman" w:cs="Times New Roman"/>
+        </w:rPr>
+        <w:t xml:space="preserve">rcs from </w:t>
+      </w:r>
+      <w:r>
+        <w:rPr>
+          <w:rFonts w:ascii="Times New Roman" w:eastAsia="Times New Roman" w:hAnsi="Times New Roman" w:cs="Times New Roman"/>
+        </w:rPr>
+        <w:t>t</w:t>
+      </w:r>
+      <w:r>
+        <w:rPr>
+          <w:rFonts w:ascii="Times New Roman" w:eastAsia="Times New Roman" w:hAnsi="Times New Roman" w:cs="Times New Roman"/>
+        </w:rPr>
+        <w:t>ext</w:t>
+      </w:r>
+      <w:r>
+        <w:rPr>
+          <w:rFonts w:ascii="Times New Roman" w:eastAsia="Times New Roman" w:hAnsi="Times New Roman" w:cs="Times New Roman"/>
+        </w:rPr>
+        <w:t>. R package version 1.0.4.</w:t>
       </w:r>
     </w:p>
     <w:p>
@@ -2975,7 +3829,8 @@
         <w:rPr>
           <w:rFonts w:ascii="Times New Roman" w:eastAsia="Times New Roman" w:hAnsi="Times New Roman" w:cs="Times New Roman"/>
         </w:rPr>
-        <w:t>Jones, J. A., Nydick, S. W., &amp; Wiseman, B. (2019b, April). Web scraping with R. Master Tutorial at the annual meeting of the Society of the Industrial and Organizational Psychology, National Harbor, MD.</w:t>
+        <w:lastRenderedPageBreak/>
+        <w:t>Jones, J. A., Nydick, S. W., &amp; Wiseman, B. (2019a, April). Effective data wrangling and visualization with R. Master Tutorial at the annual meeting of the Society of Industrial and Organizational Psychology, National Harbor, MD.</w:t>
       </w:r>
     </w:p>
     <w:p>
@@ -2990,35 +3845,7 @@
         <w:rPr>
           <w:rFonts w:ascii="Times New Roman" w:eastAsia="Times New Roman" w:hAnsi="Times New Roman" w:cs="Times New Roman"/>
         </w:rPr>
-        <w:t xml:space="preserve">Lang, D., &amp; </w:t>
-      </w:r>
-      <w:proofErr w:type="spellStart"/>
-      <w:r>
-        <w:rPr>
-          <w:rFonts w:ascii="Times New Roman" w:eastAsia="Times New Roman" w:hAnsi="Times New Roman" w:cs="Times New Roman"/>
-        </w:rPr>
-        <w:t>Chien</w:t>
-      </w:r>
-      <w:proofErr w:type="spellEnd"/>
-      <w:r>
-        <w:rPr>
-          <w:rFonts w:ascii="Times New Roman" w:eastAsia="Times New Roman" w:hAnsi="Times New Roman" w:cs="Times New Roman"/>
-        </w:rPr>
-        <w:t>, G. (2018). Wordcloud2: Create Word Cloud by “</w:t>
-      </w:r>
-      <w:proofErr w:type="spellStart"/>
-      <w:r>
-        <w:rPr>
-          <w:rFonts w:ascii="Times New Roman" w:eastAsia="Times New Roman" w:hAnsi="Times New Roman" w:cs="Times New Roman"/>
-        </w:rPr>
-        <w:t>htmlwidget</w:t>
-      </w:r>
-      <w:proofErr w:type="spellEnd"/>
-      <w:r>
-        <w:rPr>
-          <w:rFonts w:ascii="Times New Roman" w:eastAsia="Times New Roman" w:hAnsi="Times New Roman" w:cs="Times New Roman"/>
-        </w:rPr>
-        <w:t>”. R package version 0.2.1.</w:t>
+        <w:t>Jones, J. A., Nydick, S. W., &amp; Wiseman, B. (2019b, April). Web scraping with R. Master Tutorial at the annual meeting of the Society of the Industrial and Organizational Psychology, National Harbor, MD.</w:t>
       </w:r>
     </w:p>
     <w:p>
@@ -3034,58 +3861,23 @@
         <w:rPr>
           <w:rFonts w:ascii="Times New Roman" w:eastAsia="Times New Roman" w:hAnsi="Times New Roman" w:cs="Times New Roman"/>
         </w:rPr>
-        <w:lastRenderedPageBreak/>
-        <w:t>Liaw</w:t>
-      </w:r>
-      <w:proofErr w:type="spellEnd"/>
-      <w:r>
-        <w:rPr>
-          <w:rFonts w:ascii="Times New Roman" w:eastAsia="Times New Roman" w:hAnsi="Times New Roman" w:cs="Times New Roman"/>
-        </w:rPr>
-        <w:t xml:space="preserve">, A., &amp; Wiener, M. (2002). Classification and regression by </w:t>
-      </w:r>
-      <w:proofErr w:type="spellStart"/>
-      <w:r>
-        <w:rPr>
-          <w:rFonts w:ascii="Times New Roman" w:eastAsia="Times New Roman" w:hAnsi="Times New Roman" w:cs="Times New Roman"/>
-        </w:rPr>
-        <w:t>randomForest</w:t>
-      </w:r>
-      <w:proofErr w:type="spellEnd"/>
-      <w:r>
-        <w:rPr>
-          <w:rFonts w:ascii="Times New Roman" w:eastAsia="Times New Roman" w:hAnsi="Times New Roman" w:cs="Times New Roman"/>
-        </w:rPr>
-        <w:t xml:space="preserve">. </w:t>
-      </w:r>
-      <w:r>
-        <w:rPr>
-          <w:rFonts w:ascii="Times New Roman" w:eastAsia="Times New Roman" w:hAnsi="Times New Roman" w:cs="Times New Roman"/>
-          <w:i/>
-          <w:iCs/>
-        </w:rPr>
-        <w:t>R News</w:t>
-      </w:r>
-      <w:r>
-        <w:rPr>
-          <w:rFonts w:ascii="Times New Roman" w:eastAsia="Times New Roman" w:hAnsi="Times New Roman" w:cs="Times New Roman"/>
-        </w:rPr>
-        <w:t xml:space="preserve">, </w:t>
-      </w:r>
-      <w:r>
-        <w:rPr>
-          <w:rFonts w:ascii="Times New Roman" w:eastAsia="Times New Roman" w:hAnsi="Times New Roman" w:cs="Times New Roman"/>
-          <w:i/>
-          <w:iCs/>
-        </w:rPr>
-        <w:t>2</w:t>
-      </w:r>
-      <w:r>
-        <w:rPr>
-          <w:rFonts w:ascii="Times New Roman" w:eastAsia="Times New Roman" w:hAnsi="Times New Roman" w:cs="Times New Roman"/>
-        </w:rPr>
-        <w:t>, 18-22.</w:t>
-      </w:r>
+        <w:t>Jurafsky</w:t>
+      </w:r>
+      <w:proofErr w:type="spellEnd"/>
+      <w:r>
+        <w:rPr>
+          <w:rFonts w:ascii="Times New Roman" w:eastAsia="Times New Roman" w:hAnsi="Times New Roman" w:cs="Times New Roman"/>
+        </w:rPr>
+        <w:t xml:space="preserve">, D. (n.d.). Sentiment analysis: What is sentiment analysis. Retrieved August 14, 2019, from </w:t>
+      </w:r>
+      <w:hyperlink r:id="rId11" w:history="1">
+        <w:r>
+          <w:rPr>
+            <w:rFonts w:ascii="Times New Roman" w:eastAsia="Times New Roman" w:hAnsi="Times New Roman" w:cs="Times New Roman"/>
+          </w:rPr>
+          <w:t>https://web.stanford.edu/class/cs124/lec/sentiment.pdf</w:t>
+        </w:r>
+      </w:hyperlink>
     </w:p>
     <w:p>
       <w:pPr>
@@ -3095,74 +3887,39 @@
           <w:rFonts w:ascii="Times New Roman" w:eastAsia="Times New Roman" w:hAnsi="Times New Roman" w:cs="Times New Roman"/>
         </w:rPr>
       </w:pPr>
-      <w:proofErr w:type="spellStart"/>
-      <w:r>
-        <w:rPr>
-          <w:rFonts w:ascii="Times New Roman" w:eastAsia="Times New Roman" w:hAnsi="Times New Roman" w:cs="Times New Roman"/>
-        </w:rPr>
-        <w:t>Munzert</w:t>
-      </w:r>
-      <w:proofErr w:type="spellEnd"/>
-      <w:r>
-        <w:rPr>
-          <w:rFonts w:ascii="Times New Roman" w:eastAsia="Times New Roman" w:hAnsi="Times New Roman" w:cs="Times New Roman"/>
-        </w:rPr>
-        <w:t xml:space="preserve">, S., </w:t>
-      </w:r>
-      <w:proofErr w:type="spellStart"/>
-      <w:r>
-        <w:rPr>
-          <w:rFonts w:ascii="Times New Roman" w:eastAsia="Times New Roman" w:hAnsi="Times New Roman" w:cs="Times New Roman"/>
-        </w:rPr>
-        <w:t>Rubba</w:t>
-      </w:r>
-      <w:proofErr w:type="spellEnd"/>
-      <w:r>
-        <w:rPr>
-          <w:rFonts w:ascii="Times New Roman" w:eastAsia="Times New Roman" w:hAnsi="Times New Roman" w:cs="Times New Roman"/>
-        </w:rPr>
-        <w:t xml:space="preserve">, C., </w:t>
-      </w:r>
-      <w:proofErr w:type="spellStart"/>
-      <w:r>
-        <w:rPr>
-          <w:rFonts w:ascii="Times New Roman" w:eastAsia="Times New Roman" w:hAnsi="Times New Roman" w:cs="Times New Roman"/>
-        </w:rPr>
-        <w:t>Meißner</w:t>
-      </w:r>
-      <w:proofErr w:type="spellEnd"/>
-      <w:r>
-        <w:rPr>
-          <w:rFonts w:ascii="Times New Roman" w:eastAsia="Times New Roman" w:hAnsi="Times New Roman" w:cs="Times New Roman"/>
-        </w:rPr>
-        <w:t xml:space="preserve">, P., &amp; </w:t>
-      </w:r>
-      <w:proofErr w:type="spellStart"/>
-      <w:r>
-        <w:rPr>
-          <w:rFonts w:ascii="Times New Roman" w:eastAsia="Times New Roman" w:hAnsi="Times New Roman" w:cs="Times New Roman"/>
-        </w:rPr>
-        <w:t>Nyhuis</w:t>
-      </w:r>
-      <w:proofErr w:type="spellEnd"/>
-      <w:r>
-        <w:rPr>
-          <w:rFonts w:ascii="Times New Roman" w:eastAsia="Times New Roman" w:hAnsi="Times New Roman" w:cs="Times New Roman"/>
-        </w:rPr>
-        <w:t xml:space="preserve">, D. (2015). </w:t>
-      </w:r>
-      <w:r>
-        <w:rPr>
-          <w:rFonts w:ascii="Times New Roman" w:eastAsia="Times New Roman" w:hAnsi="Times New Roman" w:cs="Times New Roman"/>
-          <w:i/>
-        </w:rPr>
-        <w:t>Automated Data Collection with R</w:t>
-      </w:r>
-      <w:r>
-        <w:rPr>
-          <w:rFonts w:ascii="Times New Roman" w:eastAsia="Times New Roman" w:hAnsi="Times New Roman" w:cs="Times New Roman"/>
-        </w:rPr>
-        <w:t>. New York, NY: Wiley.</w:t>
+      <w:r>
+        <w:rPr>
+          <w:rFonts w:ascii="Times New Roman" w:eastAsia="Times New Roman" w:hAnsi="Times New Roman" w:cs="Times New Roman"/>
+        </w:rPr>
+        <w:t xml:space="preserve">Lang, D., &amp; </w:t>
+      </w:r>
+      <w:proofErr w:type="spellStart"/>
+      <w:r>
+        <w:rPr>
+          <w:rFonts w:ascii="Times New Roman" w:eastAsia="Times New Roman" w:hAnsi="Times New Roman" w:cs="Times New Roman"/>
+        </w:rPr>
+        <w:t>Chien</w:t>
+      </w:r>
+      <w:proofErr w:type="spellEnd"/>
+      <w:r>
+        <w:rPr>
+          <w:rFonts w:ascii="Times New Roman" w:eastAsia="Times New Roman" w:hAnsi="Times New Roman" w:cs="Times New Roman"/>
+        </w:rPr>
+        <w:t>, G. (2018). Wordcloud2: Create Word Cloud by “</w:t>
+      </w:r>
+      <w:proofErr w:type="spellStart"/>
+      <w:r>
+        <w:rPr>
+          <w:rFonts w:ascii="Times New Roman" w:eastAsia="Times New Roman" w:hAnsi="Times New Roman" w:cs="Times New Roman"/>
+        </w:rPr>
+        <w:t>htmlwidget</w:t>
+      </w:r>
+      <w:proofErr w:type="spellEnd"/>
+      <w:r>
+        <w:rPr>
+          <w:rFonts w:ascii="Times New Roman" w:eastAsia="Times New Roman" w:hAnsi="Times New Roman" w:cs="Times New Roman"/>
+        </w:rPr>
+        <w:t>”. R package version 0.2.1.</w:t>
       </w:r>
     </w:p>
     <w:p>
@@ -3173,41 +3930,248 @@
           <w:rFonts w:ascii="Times New Roman" w:eastAsia="Times New Roman" w:hAnsi="Times New Roman" w:cs="Times New Roman"/>
         </w:rPr>
       </w:pPr>
-      <w:r>
-        <w:rPr>
-          <w:rFonts w:ascii="Times New Roman" w:eastAsia="Times New Roman" w:hAnsi="Times New Roman" w:cs="Times New Roman"/>
-        </w:rPr>
-        <w:t xml:space="preserve">Perry, Patrick O. (2017). Corpus: Text </w:t>
-      </w:r>
-      <w:r>
-        <w:rPr>
-          <w:rFonts w:ascii="Times New Roman" w:eastAsia="Times New Roman" w:hAnsi="Times New Roman" w:cs="Times New Roman"/>
-        </w:rPr>
-        <w:t>c</w:t>
-      </w:r>
-      <w:r>
-        <w:rPr>
-          <w:rFonts w:ascii="Times New Roman" w:eastAsia="Times New Roman" w:hAnsi="Times New Roman" w:cs="Times New Roman"/>
-        </w:rPr>
-        <w:t xml:space="preserve">orpus </w:t>
-      </w:r>
-      <w:r>
-        <w:rPr>
-          <w:rFonts w:ascii="Times New Roman" w:eastAsia="Times New Roman" w:hAnsi="Times New Roman" w:cs="Times New Roman"/>
-        </w:rPr>
-        <w:t>a</w:t>
-      </w:r>
-      <w:r>
-        <w:rPr>
-          <w:rFonts w:ascii="Times New Roman" w:eastAsia="Times New Roman" w:hAnsi="Times New Roman" w:cs="Times New Roman"/>
-        </w:rPr>
-        <w:t>nalysis. R package version 0.10.0.</w:t>
+      <w:proofErr w:type="spellStart"/>
+      <w:r>
+        <w:rPr>
+          <w:rFonts w:ascii="Times New Roman" w:eastAsia="Times New Roman" w:hAnsi="Times New Roman" w:cs="Times New Roman"/>
+        </w:rPr>
+        <w:t>Liaw</w:t>
+      </w:r>
+      <w:proofErr w:type="spellEnd"/>
+      <w:r>
+        <w:rPr>
+          <w:rFonts w:ascii="Times New Roman" w:eastAsia="Times New Roman" w:hAnsi="Times New Roman" w:cs="Times New Roman"/>
+        </w:rPr>
+        <w:t xml:space="preserve">, A., &amp; Wiener, M. (2002). Classification and regression by </w:t>
+      </w:r>
+      <w:proofErr w:type="spellStart"/>
+      <w:r>
+        <w:rPr>
+          <w:rFonts w:ascii="Times New Roman" w:eastAsia="Times New Roman" w:hAnsi="Times New Roman" w:cs="Times New Roman"/>
+        </w:rPr>
+        <w:t>randomForest</w:t>
+      </w:r>
+      <w:proofErr w:type="spellEnd"/>
+      <w:r>
+        <w:rPr>
+          <w:rFonts w:ascii="Times New Roman" w:eastAsia="Times New Roman" w:hAnsi="Times New Roman" w:cs="Times New Roman"/>
+        </w:rPr>
+        <w:t xml:space="preserve">. </w:t>
+      </w:r>
+      <w:r>
+        <w:rPr>
+          <w:rFonts w:ascii="Times New Roman" w:eastAsia="Times New Roman" w:hAnsi="Times New Roman" w:cs="Times New Roman"/>
+          <w:i/>
+          <w:iCs/>
+        </w:rPr>
+        <w:t>R News</w:t>
+      </w:r>
+      <w:r>
+        <w:rPr>
+          <w:rFonts w:ascii="Times New Roman" w:eastAsia="Times New Roman" w:hAnsi="Times New Roman" w:cs="Times New Roman"/>
+        </w:rPr>
+        <w:t xml:space="preserve">, </w:t>
+      </w:r>
+      <w:r>
+        <w:rPr>
+          <w:rFonts w:ascii="Times New Roman" w:eastAsia="Times New Roman" w:hAnsi="Times New Roman" w:cs="Times New Roman"/>
+          <w:i/>
+          <w:iCs/>
+        </w:rPr>
+        <w:t>2</w:t>
+      </w:r>
+      <w:r>
+        <w:rPr>
+          <w:rFonts w:ascii="Times New Roman" w:eastAsia="Times New Roman" w:hAnsi="Times New Roman" w:cs="Times New Roman"/>
+        </w:rPr>
+        <w:t>, 18-22.</w:t>
       </w:r>
     </w:p>
     <w:p>
       <w:pPr>
         <w:spacing w:after="0" w:line="480" w:lineRule="auto"/>
         <w:ind w:left="720" w:hanging="720"/>
+        <w:rPr>
+          <w:rFonts w:ascii="Times New Roman" w:eastAsia="Times New Roman" w:hAnsi="Times New Roman" w:cs="Times New Roman"/>
+        </w:rPr>
+      </w:pPr>
+      <w:proofErr w:type="spellStart"/>
+      <w:r>
+        <w:rPr>
+          <w:rFonts w:ascii="Times New Roman" w:eastAsia="Times New Roman" w:hAnsi="Times New Roman" w:cs="Times New Roman"/>
+        </w:rPr>
+        <w:t>Munzert</w:t>
+      </w:r>
+      <w:proofErr w:type="spellEnd"/>
+      <w:r>
+        <w:rPr>
+          <w:rFonts w:ascii="Times New Roman" w:eastAsia="Times New Roman" w:hAnsi="Times New Roman" w:cs="Times New Roman"/>
+        </w:rPr>
+        <w:t xml:space="preserve">, S., </w:t>
+      </w:r>
+      <w:proofErr w:type="spellStart"/>
+      <w:r>
+        <w:rPr>
+          <w:rFonts w:ascii="Times New Roman" w:eastAsia="Times New Roman" w:hAnsi="Times New Roman" w:cs="Times New Roman"/>
+        </w:rPr>
+        <w:t>Rubba</w:t>
+      </w:r>
+      <w:proofErr w:type="spellEnd"/>
+      <w:r>
+        <w:rPr>
+          <w:rFonts w:ascii="Times New Roman" w:eastAsia="Times New Roman" w:hAnsi="Times New Roman" w:cs="Times New Roman"/>
+        </w:rPr>
+        <w:t xml:space="preserve">, C., </w:t>
+      </w:r>
+      <w:proofErr w:type="spellStart"/>
+      <w:r>
+        <w:rPr>
+          <w:rFonts w:ascii="Times New Roman" w:eastAsia="Times New Roman" w:hAnsi="Times New Roman" w:cs="Times New Roman"/>
+        </w:rPr>
+        <w:t>Meißner</w:t>
+      </w:r>
+      <w:proofErr w:type="spellEnd"/>
+      <w:r>
+        <w:rPr>
+          <w:rFonts w:ascii="Times New Roman" w:eastAsia="Times New Roman" w:hAnsi="Times New Roman" w:cs="Times New Roman"/>
+        </w:rPr>
+        <w:t xml:space="preserve">, P., &amp; </w:t>
+      </w:r>
+      <w:proofErr w:type="spellStart"/>
+      <w:r>
+        <w:rPr>
+          <w:rFonts w:ascii="Times New Roman" w:eastAsia="Times New Roman" w:hAnsi="Times New Roman" w:cs="Times New Roman"/>
+        </w:rPr>
+        <w:t>Nyhuis</w:t>
+      </w:r>
+      <w:proofErr w:type="spellEnd"/>
+      <w:r>
+        <w:rPr>
+          <w:rFonts w:ascii="Times New Roman" w:eastAsia="Times New Roman" w:hAnsi="Times New Roman" w:cs="Times New Roman"/>
+        </w:rPr>
+        <w:t xml:space="preserve">, D. (2015). </w:t>
+      </w:r>
+      <w:r>
+        <w:rPr>
+          <w:rFonts w:ascii="Times New Roman" w:eastAsia="Times New Roman" w:hAnsi="Times New Roman" w:cs="Times New Roman"/>
+          <w:i/>
+        </w:rPr>
+        <w:t>Automated Data Collection with R</w:t>
+      </w:r>
+      <w:r>
+        <w:rPr>
+          <w:rFonts w:ascii="Times New Roman" w:eastAsia="Times New Roman" w:hAnsi="Times New Roman" w:cs="Times New Roman"/>
+        </w:rPr>
+        <w:t>. New York, NY: Wiley.</w:t>
+      </w:r>
+    </w:p>
+    <w:p>
+      <w:pPr>
+        <w:spacing w:after="0" w:line="480" w:lineRule="auto"/>
+        <w:ind w:left="720" w:hanging="720"/>
+        <w:rPr>
+          <w:rFonts w:ascii="Times New Roman" w:eastAsia="Times New Roman" w:hAnsi="Times New Roman" w:cs="Times New Roman"/>
+        </w:rPr>
+      </w:pPr>
+      <w:r>
+        <w:rPr>
+          <w:rFonts w:ascii="Times New Roman" w:eastAsia="Times New Roman" w:hAnsi="Times New Roman" w:cs="Times New Roman"/>
+        </w:rPr>
+        <w:t xml:space="preserve">Oxford Corpus (2011). The OEC: Facts about the language. Retrieved </w:t>
+      </w:r>
+      <w:r>
+        <w:rPr>
+          <w:rFonts w:ascii="Times New Roman" w:eastAsia="Times New Roman" w:hAnsi="Times New Roman" w:cs="Times New Roman"/>
+        </w:rPr>
+        <w:t xml:space="preserve">August 14, 2019, from </w:t>
+      </w:r>
+      <w:hyperlink r:id="rId12" w:history="1">
+        <w:r>
+          <w:rPr>
+            <w:rFonts w:ascii="Times New Roman" w:eastAsia="Times New Roman" w:hAnsi="Times New Roman" w:cs="Times New Roman"/>
+          </w:rPr>
+          <w:t>https://web.archive.org/web/20111226085859/htt</w:t>
+        </w:r>
+        <w:r>
+          <w:rPr>
+            <w:rFonts w:ascii="Times New Roman" w:eastAsia="Times New Roman" w:hAnsi="Times New Roman" w:cs="Times New Roman"/>
+          </w:rPr>
+          <w:t>p</w:t>
+        </w:r>
+        <w:r>
+          <w:rPr>
+            <w:rFonts w:ascii="Times New Roman" w:eastAsia="Times New Roman" w:hAnsi="Times New Roman" w:cs="Times New Roman"/>
+          </w:rPr>
+          <w:t>://oxforddictionaries.com/words/the-oec-facts-about-the-language</w:t>
+        </w:r>
+      </w:hyperlink>
+    </w:p>
+    <w:p>
+      <w:pPr>
+        <w:spacing w:after="0" w:line="480" w:lineRule="auto"/>
+        <w:ind w:left="720" w:hanging="720"/>
+        <w:rPr>
+          <w:rFonts w:ascii="Times New Roman" w:eastAsia="Times New Roman" w:hAnsi="Times New Roman" w:cs="Times New Roman"/>
+        </w:rPr>
+      </w:pPr>
+      <w:r>
+        <w:rPr>
+          <w:rFonts w:ascii="Times New Roman" w:eastAsia="Times New Roman" w:hAnsi="Times New Roman" w:cs="Times New Roman"/>
+        </w:rPr>
+        <w:t xml:space="preserve">Perry, Patrick O. (2017). Corpus: Text </w:t>
+      </w:r>
+      <w:r>
+        <w:rPr>
+          <w:rFonts w:ascii="Times New Roman" w:eastAsia="Times New Roman" w:hAnsi="Times New Roman" w:cs="Times New Roman"/>
+        </w:rPr>
+        <w:t>c</w:t>
+      </w:r>
+      <w:r>
+        <w:rPr>
+          <w:rFonts w:ascii="Times New Roman" w:eastAsia="Times New Roman" w:hAnsi="Times New Roman" w:cs="Times New Roman"/>
+        </w:rPr>
+        <w:t xml:space="preserve">orpus </w:t>
+      </w:r>
+      <w:r>
+        <w:rPr>
+          <w:rFonts w:ascii="Times New Roman" w:eastAsia="Times New Roman" w:hAnsi="Times New Roman" w:cs="Times New Roman"/>
+        </w:rPr>
+        <w:t>a</w:t>
+      </w:r>
+      <w:r>
+        <w:rPr>
+          <w:rFonts w:ascii="Times New Roman" w:eastAsia="Times New Roman" w:hAnsi="Times New Roman" w:cs="Times New Roman"/>
+        </w:rPr>
+        <w:t>nalysis. R package version 0.10.0.</w:t>
+      </w:r>
+    </w:p>
+    <w:p>
+      <w:pPr>
+        <w:spacing w:after="0" w:line="480" w:lineRule="auto"/>
+        <w:ind w:left="720" w:hanging="720"/>
+      </w:pPr>
+      <w:r>
+        <w:rPr>
+          <w:rFonts w:ascii="Times New Roman" w:eastAsia="Times New Roman" w:hAnsi="Times New Roman" w:cs="Times New Roman"/>
+        </w:rPr>
+        <w:t xml:space="preserve">Porter, M. (2001). Snowball. Retrieved August 14, 2019 from </w:t>
+      </w:r>
+      <w:hyperlink r:id="rId13" w:history="1">
+        <w:r>
+          <w:rPr>
+            <w:rStyle w:val="Hyperlink"/>
+          </w:rPr>
+          <w:t>https://snowballstem.org/</w:t>
+        </w:r>
+      </w:hyperlink>
+      <w:r>
+        <w:t>.</w:t>
+      </w:r>
+    </w:p>
+    <w:p>
+      <w:pPr>
+        <w:spacing w:after="0" w:line="480" w:lineRule="auto"/>
+        <w:ind w:left="720" w:hanging="720"/>
       </w:pPr>
       <w:r>
         <w:rPr>
@@ -3338,6 +4302,7 @@
         <w:rPr>
           <w:rFonts w:ascii="Times New Roman" w:eastAsia="Times New Roman" w:hAnsi="Times New Roman" w:cs="Times New Roman"/>
         </w:rPr>
+        <w:lastRenderedPageBreak/>
         <w:t>Schwall</w:t>
       </w:r>
       <w:proofErr w:type="spellEnd"/>
@@ -3466,7 +4431,7 @@
         </w:rPr>
         <w:t xml:space="preserve">. Retried August 13, 2019, from </w:t>
       </w:r>
-      <w:hyperlink r:id="rId11" w:history="1">
+      <w:hyperlink r:id="rId14" w:history="1">
         <w:r>
           <w:rPr>
             <w:rStyle w:val="Hyperlink"/>
@@ -3722,7 +4687,7 @@
       <w:r>
         <w:t xml:space="preserve">Email: </w:t>
       </w:r>
-      <w:hyperlink r:id="rId12" w:history="1">
+      <w:hyperlink r:id="rId15" w:history="1">
         <w:r>
           <w:rPr>
             <w:rStyle w:val="Hyperlink"/>
@@ -4286,7 +5251,7 @@
         <w:spacing w:after="0" w:line="240" w:lineRule="auto"/>
         <w:ind w:firstLine="720"/>
       </w:pPr>
-      <w:hyperlink r:id="rId13" w:history="1">
+      <w:hyperlink r:id="rId16" w:history="1">
         <w:r>
           <w:rPr>
             <w:rStyle w:val="Hyperlink"/>
@@ -5601,316 +6566,6 @@
           <w:lang w:eastAsia="ja-JP"/>
         </w:rPr>
       </w:pPr>
-      <w:hyperlink r:id="rId14" w:history="1">
-        <w:r>
-          <w:rPr>
-            <w:rStyle w:val="Hyperlink"/>
-          </w:rPr>
-          <w:t>http://www.kornferry.com/technical-manuals</w:t>
-        </w:r>
-      </w:hyperlink>
-    </w:p>
-    <w:p>
-      <w:pPr>
-        <w:widowControl w:val="0"/>
-        <w:autoSpaceDE w:val="0"/>
-        <w:autoSpaceDN w:val="0"/>
-        <w:adjustRightInd w:val="0"/>
-        <w:spacing w:after="0" w:line="240" w:lineRule="auto"/>
-        <w:contextualSpacing/>
-      </w:pPr>
-      <w:r>
-        <w:lastRenderedPageBreak/>
-        <w:t xml:space="preserve">Blazek, E. S., Jones, J. A., Lewis, J. L, &amp; Orr, J. E. (2016). Predicting financial gains. </w:t>
-      </w:r>
-    </w:p>
-    <w:p>
-      <w:pPr>
-        <w:widowControl w:val="0"/>
-        <w:autoSpaceDE w:val="0"/>
-        <w:autoSpaceDN w:val="0"/>
-        <w:adjustRightInd w:val="0"/>
-        <w:spacing w:after="0" w:line="240" w:lineRule="auto"/>
-        <w:ind w:firstLine="720"/>
-        <w:contextualSpacing/>
-      </w:pPr>
-      <w:r>
-        <w:t>Korn Ferry Institute, Korn Ferry.</w:t>
-      </w:r>
-    </w:p>
-    <w:p>
-      <w:pPr>
-        <w:widowControl w:val="0"/>
-        <w:autoSpaceDE w:val="0"/>
-        <w:autoSpaceDN w:val="0"/>
-        <w:adjustRightInd w:val="0"/>
-        <w:spacing w:after="0" w:line="240" w:lineRule="auto"/>
-        <w:contextualSpacing/>
-      </w:pPr>
-      <w:r>
-        <w:t xml:space="preserve">Blazek, E. S., Jones, J. A., Lewis, J. L, &amp; Orr, J. E. (2016). Leading indicators. Korn </w:t>
-      </w:r>
-    </w:p>
-    <w:p>
-      <w:pPr>
-        <w:widowControl w:val="0"/>
-        <w:autoSpaceDE w:val="0"/>
-        <w:autoSpaceDN w:val="0"/>
-        <w:adjustRightInd w:val="0"/>
-        <w:spacing w:after="0" w:line="240" w:lineRule="auto"/>
-        <w:ind w:firstLine="720"/>
-        <w:contextualSpacing/>
-      </w:pPr>
-      <w:r>
-        <w:t>Ferry Institute, Korn Ferry.</w:t>
-      </w:r>
-    </w:p>
-    <w:p>
-      <w:pPr>
-        <w:widowControl w:val="0"/>
-        <w:autoSpaceDE w:val="0"/>
-        <w:autoSpaceDN w:val="0"/>
-        <w:adjustRightInd w:val="0"/>
-        <w:spacing w:after="0" w:line="240" w:lineRule="auto"/>
-        <w:contextualSpacing/>
-      </w:pPr>
-      <w:r>
-        <w:t xml:space="preserve">Blazek, E. S., Jones, J. A., Lewis, J. L, &amp; Orr, J. E. (2016). Korn Ferry simulations-based </w:t>
-      </w:r>
-    </w:p>
-    <w:p>
-      <w:pPr>
-        <w:widowControl w:val="0"/>
-        <w:autoSpaceDE w:val="0"/>
-        <w:autoSpaceDN w:val="0"/>
-        <w:adjustRightInd w:val="0"/>
-        <w:spacing w:after="0" w:line="240" w:lineRule="auto"/>
-        <w:ind w:firstLine="720"/>
-        <w:contextualSpacing/>
-      </w:pPr>
-      <w:r>
-        <w:t xml:space="preserve">assessments predict CEO success: CEO outcomes research technical paper. Korn </w:t>
-      </w:r>
-    </w:p>
-    <w:p>
-      <w:pPr>
-        <w:widowControl w:val="0"/>
-        <w:autoSpaceDE w:val="0"/>
-        <w:autoSpaceDN w:val="0"/>
-        <w:adjustRightInd w:val="0"/>
-        <w:spacing w:after="0" w:line="240" w:lineRule="auto"/>
-        <w:ind w:firstLine="720"/>
-        <w:contextualSpacing/>
-      </w:pPr>
-      <w:r>
-        <w:t>Ferry Institute, Korn Ferry.</w:t>
-      </w:r>
-    </w:p>
-    <w:p>
-      <w:pPr>
-        <w:spacing w:after="0" w:line="240" w:lineRule="auto"/>
-      </w:pPr>
-      <w:r>
-        <w:t xml:space="preserve">Dai, G., Davies, S., Goff, M., Jones J. A., </w:t>
-      </w:r>
-      <w:proofErr w:type="spellStart"/>
-      <w:r>
-        <w:t>D’Mello</w:t>
-      </w:r>
-      <w:proofErr w:type="spellEnd"/>
-      <w:r>
-        <w:t xml:space="preserve">, S., Orr, J. E., </w:t>
-      </w:r>
-      <w:proofErr w:type="spellStart"/>
-      <w:r>
-        <w:t>Storfer</w:t>
-      </w:r>
-      <w:proofErr w:type="spellEnd"/>
-      <w:r>
-        <w:t xml:space="preserve">, P., &amp; Tang, K. </w:t>
-      </w:r>
-    </w:p>
-    <w:p>
-      <w:pPr>
-        <w:spacing w:after="0" w:line="240" w:lineRule="auto"/>
-        <w:ind w:left="720"/>
-      </w:pPr>
-      <w:r>
-        <w:t xml:space="preserve">Y. (2014). Korn Ferry Leadership Architect: Research guide and technical manual. Version 14.2a—01/2016. </w:t>
-      </w:r>
-      <w:hyperlink r:id="rId15" w:history="1">
-        <w:r>
-          <w:rPr>
-            <w:rStyle w:val="Hyperlink"/>
-          </w:rPr>
-          <w:t>http://www.kornferry.com/technical-manuals</w:t>
-        </w:r>
-      </w:hyperlink>
-    </w:p>
-    <w:p>
-      <w:pPr>
-        <w:spacing w:after="0" w:line="240" w:lineRule="auto"/>
-        <w:contextualSpacing/>
-      </w:pPr>
-      <w:r>
-        <w:t xml:space="preserve">Jones. J. A. &amp; Waller, N. G. (2013). The normal-theory and asymptotic distribution-free </w:t>
-      </w:r>
-    </w:p>
-    <w:p>
-      <w:pPr>
-        <w:spacing w:after="0" w:line="240" w:lineRule="auto"/>
-        <w:ind w:firstLine="720"/>
-        <w:contextualSpacing/>
-      </w:pPr>
-      <w:r>
-        <w:t>(ADF) covariance matrix of standardized r</w:t>
-      </w:r>
-      <w:r>
-        <w:t>egre</w:t>
-      </w:r>
-      <w:r>
-        <w:t xml:space="preserve">ssion coefficients: Theoretical </w:t>
-      </w:r>
-    </w:p>
-    <w:p>
-      <w:pPr>
-        <w:spacing w:after="0" w:line="240" w:lineRule="auto"/>
-        <w:ind w:firstLine="720"/>
-        <w:contextualSpacing/>
-      </w:pPr>
-      <w:r>
-        <w:t>extensions and finite sample b</w:t>
-      </w:r>
-      <w:r>
-        <w:t xml:space="preserve">ehavior. Technical Report 052513. University of </w:t>
-      </w:r>
-    </w:p>
-    <w:p>
-      <w:pPr>
-        <w:spacing w:after="0" w:line="240" w:lineRule="auto"/>
-        <w:ind w:firstLine="720"/>
-        <w:contextualSpacing/>
-      </w:pPr>
-      <w:r>
-        <w:t>Minnesota, Twin Cities.</w:t>
-      </w:r>
-      <w:r>
-        <w:t xml:space="preserve"> </w:t>
-      </w:r>
-    </w:p>
-    <w:p>
-      <w:pPr>
-        <w:spacing w:after="0" w:line="240" w:lineRule="auto"/>
-        <w:ind w:firstLine="720"/>
-        <w:contextualSpacing/>
-      </w:pPr>
-      <w:r>
-        <w:t>http://www.psych.umn.edu/faculty/waller/downloads/techreports/TR052913.pdf</w:t>
-      </w:r>
-    </w:p>
-    <w:p>
-      <w:pPr>
-        <w:widowControl w:val="0"/>
-        <w:autoSpaceDE w:val="0"/>
-        <w:autoSpaceDN w:val="0"/>
-        <w:adjustRightInd w:val="0"/>
-        <w:spacing w:after="0" w:line="240" w:lineRule="auto"/>
-        <w:contextualSpacing/>
-      </w:pPr>
-      <w:r>
-        <w:t>Lewis, J. &amp; Jones, J. A. (2016). Fit matters. Korn Ferry Institute, Korn Ferry.</w:t>
-      </w:r>
-    </w:p>
-    <w:p>
-      <w:pPr>
-        <w:widowControl w:val="0"/>
-        <w:autoSpaceDE w:val="0"/>
-        <w:autoSpaceDN w:val="0"/>
-        <w:adjustRightInd w:val="0"/>
-        <w:spacing w:after="0" w:line="240" w:lineRule="auto"/>
-        <w:contextualSpacing/>
-      </w:pPr>
-      <w:r>
-        <w:tab/>
-      </w:r>
-      <w:hyperlink r:id="rId16" w:history="1">
-        <w:r>
-          <w:rPr>
-            <w:rStyle w:val="Hyperlink"/>
-          </w:rPr>
-          <w:t>http://www.kornferry.com/institute/fit-matters</w:t>
-        </w:r>
-      </w:hyperlink>
-    </w:p>
-    <w:p>
-      <w:pPr>
-        <w:widowControl w:val="0"/>
-        <w:autoSpaceDE w:val="0"/>
-        <w:autoSpaceDN w:val="0"/>
-        <w:adjustRightInd w:val="0"/>
-        <w:spacing w:after="0" w:line="240" w:lineRule="auto"/>
-        <w:contextualSpacing/>
-      </w:pPr>
-      <w:r>
-        <w:t xml:space="preserve">Lewis, J., Goff, M., Jones, J. A., </w:t>
-      </w:r>
-      <w:proofErr w:type="spellStart"/>
-      <w:r>
-        <w:t>Hezlett</w:t>
-      </w:r>
-      <w:proofErr w:type="spellEnd"/>
-      <w:r>
-        <w:t xml:space="preserve"> S., Tang, K. Y., Dai, G., </w:t>
-      </w:r>
-      <w:proofErr w:type="spellStart"/>
-      <w:r>
-        <w:t>D’mello</w:t>
-      </w:r>
-      <w:proofErr w:type="spellEnd"/>
-      <w:r>
-        <w:t xml:space="preserve">, S., Henry, L., </w:t>
-      </w:r>
-    </w:p>
-    <w:p>
-      <w:pPr>
-        <w:widowControl w:val="0"/>
-        <w:autoSpaceDE w:val="0"/>
-        <w:autoSpaceDN w:val="0"/>
-        <w:adjustRightInd w:val="0"/>
-        <w:spacing w:after="0" w:line="240" w:lineRule="auto"/>
-        <w:ind w:left="720"/>
-        <w:contextualSpacing/>
-      </w:pPr>
-      <w:proofErr w:type="spellStart"/>
-      <w:r>
-        <w:t>Zes</w:t>
-      </w:r>
-      <w:proofErr w:type="spellEnd"/>
-      <w:r>
-        <w:t xml:space="preserve">, D., Fetzer, J., </w:t>
-      </w:r>
-      <w:proofErr w:type="spellStart"/>
-      <w:r>
-        <w:t>Xie</w:t>
-      </w:r>
-      <w:proofErr w:type="spellEnd"/>
-      <w:r>
-        <w:t xml:space="preserve">, C., &amp; Scheer, P. (2015). Korn Ferry </w:t>
-      </w:r>
-      <w:proofErr w:type="gramStart"/>
-      <w:r>
-        <w:t>four dimensional</w:t>
-      </w:r>
-      <w:proofErr w:type="gramEnd"/>
-      <w:r>
-        <w:t xml:space="preserve"> executive assessment: Research guide and technical manual. </w:t>
-      </w:r>
-      <w:r>
-        <w:t>Version 15.1a—01/2016</w:t>
-      </w:r>
-      <w:r>
-        <w:t xml:space="preserve">, Korn Ferry. </w:t>
-      </w:r>
       <w:hyperlink r:id="rId17" w:history="1">
         <w:r>
           <w:rPr>
@@ -5922,6 +6577,316 @@
     </w:p>
     <w:p>
       <w:pPr>
+        <w:widowControl w:val="0"/>
+        <w:autoSpaceDE w:val="0"/>
+        <w:autoSpaceDN w:val="0"/>
+        <w:adjustRightInd w:val="0"/>
+        <w:spacing w:after="0" w:line="240" w:lineRule="auto"/>
+        <w:contextualSpacing/>
+      </w:pPr>
+      <w:r>
+        <w:lastRenderedPageBreak/>
+        <w:t xml:space="preserve">Blazek, E. S., Jones, J. A., Lewis, J. L, &amp; Orr, J. E. (2016). Predicting financial gains. </w:t>
+      </w:r>
+    </w:p>
+    <w:p>
+      <w:pPr>
+        <w:widowControl w:val="0"/>
+        <w:autoSpaceDE w:val="0"/>
+        <w:autoSpaceDN w:val="0"/>
+        <w:adjustRightInd w:val="0"/>
+        <w:spacing w:after="0" w:line="240" w:lineRule="auto"/>
+        <w:ind w:firstLine="720"/>
+        <w:contextualSpacing/>
+      </w:pPr>
+      <w:r>
+        <w:t>Korn Ferry Institute, Korn Ferry.</w:t>
+      </w:r>
+    </w:p>
+    <w:p>
+      <w:pPr>
+        <w:widowControl w:val="0"/>
+        <w:autoSpaceDE w:val="0"/>
+        <w:autoSpaceDN w:val="0"/>
+        <w:adjustRightInd w:val="0"/>
+        <w:spacing w:after="0" w:line="240" w:lineRule="auto"/>
+        <w:contextualSpacing/>
+      </w:pPr>
+      <w:r>
+        <w:t xml:space="preserve">Blazek, E. S., Jones, J. A., Lewis, J. L, &amp; Orr, J. E. (2016). Leading indicators. Korn </w:t>
+      </w:r>
+    </w:p>
+    <w:p>
+      <w:pPr>
+        <w:widowControl w:val="0"/>
+        <w:autoSpaceDE w:val="0"/>
+        <w:autoSpaceDN w:val="0"/>
+        <w:adjustRightInd w:val="0"/>
+        <w:spacing w:after="0" w:line="240" w:lineRule="auto"/>
+        <w:ind w:firstLine="720"/>
+        <w:contextualSpacing/>
+      </w:pPr>
+      <w:r>
+        <w:t>Ferry Institute, Korn Ferry.</w:t>
+      </w:r>
+    </w:p>
+    <w:p>
+      <w:pPr>
+        <w:widowControl w:val="0"/>
+        <w:autoSpaceDE w:val="0"/>
+        <w:autoSpaceDN w:val="0"/>
+        <w:adjustRightInd w:val="0"/>
+        <w:spacing w:after="0" w:line="240" w:lineRule="auto"/>
+        <w:contextualSpacing/>
+      </w:pPr>
+      <w:r>
+        <w:t xml:space="preserve">Blazek, E. S., Jones, J. A., Lewis, J. L, &amp; Orr, J. E. (2016). Korn Ferry simulations-based </w:t>
+      </w:r>
+    </w:p>
+    <w:p>
+      <w:pPr>
+        <w:widowControl w:val="0"/>
+        <w:autoSpaceDE w:val="0"/>
+        <w:autoSpaceDN w:val="0"/>
+        <w:adjustRightInd w:val="0"/>
+        <w:spacing w:after="0" w:line="240" w:lineRule="auto"/>
+        <w:ind w:firstLine="720"/>
+        <w:contextualSpacing/>
+      </w:pPr>
+      <w:r>
+        <w:t xml:space="preserve">assessments predict CEO success: CEO outcomes research technical paper. Korn </w:t>
+      </w:r>
+    </w:p>
+    <w:p>
+      <w:pPr>
+        <w:widowControl w:val="0"/>
+        <w:autoSpaceDE w:val="0"/>
+        <w:autoSpaceDN w:val="0"/>
+        <w:adjustRightInd w:val="0"/>
+        <w:spacing w:after="0" w:line="240" w:lineRule="auto"/>
+        <w:ind w:firstLine="720"/>
+        <w:contextualSpacing/>
+      </w:pPr>
+      <w:r>
+        <w:t>Ferry Institute, Korn Ferry.</w:t>
+      </w:r>
+    </w:p>
+    <w:p>
+      <w:pPr>
+        <w:spacing w:after="0" w:line="240" w:lineRule="auto"/>
+      </w:pPr>
+      <w:r>
+        <w:t xml:space="preserve">Dai, G., Davies, S., Goff, M., Jones J. A., </w:t>
+      </w:r>
+      <w:proofErr w:type="spellStart"/>
+      <w:r>
+        <w:t>D’Mello</w:t>
+      </w:r>
+      <w:proofErr w:type="spellEnd"/>
+      <w:r>
+        <w:t xml:space="preserve">, S., Orr, J. E., </w:t>
+      </w:r>
+      <w:proofErr w:type="spellStart"/>
+      <w:r>
+        <w:t>Storfer</w:t>
+      </w:r>
+      <w:proofErr w:type="spellEnd"/>
+      <w:r>
+        <w:t xml:space="preserve">, P., &amp; Tang, K. </w:t>
+      </w:r>
+    </w:p>
+    <w:p>
+      <w:pPr>
+        <w:spacing w:after="0" w:line="240" w:lineRule="auto"/>
+        <w:ind w:left="720"/>
+      </w:pPr>
+      <w:r>
+        <w:t xml:space="preserve">Y. (2014). Korn Ferry Leadership Architect: Research guide and technical manual. Version 14.2a—01/2016. </w:t>
+      </w:r>
+      <w:hyperlink r:id="rId18" w:history="1">
+        <w:r>
+          <w:rPr>
+            <w:rStyle w:val="Hyperlink"/>
+          </w:rPr>
+          <w:t>http://www.kornferry.com/technical-manuals</w:t>
+        </w:r>
+      </w:hyperlink>
+    </w:p>
+    <w:p>
+      <w:pPr>
+        <w:spacing w:after="0" w:line="240" w:lineRule="auto"/>
+        <w:contextualSpacing/>
+      </w:pPr>
+      <w:r>
+        <w:t xml:space="preserve">Jones. J. A. &amp; Waller, N. G. (2013). The normal-theory and asymptotic distribution-free </w:t>
+      </w:r>
+    </w:p>
+    <w:p>
+      <w:pPr>
+        <w:spacing w:after="0" w:line="240" w:lineRule="auto"/>
+        <w:ind w:firstLine="720"/>
+        <w:contextualSpacing/>
+      </w:pPr>
+      <w:r>
+        <w:t>(ADF) covariance matrix of standardized r</w:t>
+      </w:r>
+      <w:r>
+        <w:t>egre</w:t>
+      </w:r>
+      <w:r>
+        <w:t xml:space="preserve">ssion coefficients: Theoretical </w:t>
+      </w:r>
+    </w:p>
+    <w:p>
+      <w:pPr>
+        <w:spacing w:after="0" w:line="240" w:lineRule="auto"/>
+        <w:ind w:firstLine="720"/>
+        <w:contextualSpacing/>
+      </w:pPr>
+      <w:r>
+        <w:t>extensions and finite sample b</w:t>
+      </w:r>
+      <w:r>
+        <w:t xml:space="preserve">ehavior. Technical Report 052513. University of </w:t>
+      </w:r>
+    </w:p>
+    <w:p>
+      <w:pPr>
+        <w:spacing w:after="0" w:line="240" w:lineRule="auto"/>
+        <w:ind w:firstLine="720"/>
+        <w:contextualSpacing/>
+      </w:pPr>
+      <w:r>
+        <w:t>Minnesota, Twin Cities.</w:t>
+      </w:r>
+      <w:r>
+        <w:t xml:space="preserve"> </w:t>
+      </w:r>
+    </w:p>
+    <w:p>
+      <w:pPr>
+        <w:spacing w:after="0" w:line="240" w:lineRule="auto"/>
+        <w:ind w:firstLine="720"/>
+        <w:contextualSpacing/>
+      </w:pPr>
+      <w:r>
+        <w:t>http://www.psych.umn.edu/faculty/waller/downloads/techreports/TR052913.pdf</w:t>
+      </w:r>
+    </w:p>
+    <w:p>
+      <w:pPr>
+        <w:widowControl w:val="0"/>
+        <w:autoSpaceDE w:val="0"/>
+        <w:autoSpaceDN w:val="0"/>
+        <w:adjustRightInd w:val="0"/>
+        <w:spacing w:after="0" w:line="240" w:lineRule="auto"/>
+        <w:contextualSpacing/>
+      </w:pPr>
+      <w:r>
+        <w:t>Lewis, J. &amp; Jones, J. A. (2016). Fit matters. Korn Ferry Institute, Korn Ferry.</w:t>
+      </w:r>
+    </w:p>
+    <w:p>
+      <w:pPr>
+        <w:widowControl w:val="0"/>
+        <w:autoSpaceDE w:val="0"/>
+        <w:autoSpaceDN w:val="0"/>
+        <w:adjustRightInd w:val="0"/>
+        <w:spacing w:after="0" w:line="240" w:lineRule="auto"/>
+        <w:contextualSpacing/>
+      </w:pPr>
+      <w:r>
+        <w:tab/>
+      </w:r>
+      <w:hyperlink r:id="rId19" w:history="1">
+        <w:r>
+          <w:rPr>
+            <w:rStyle w:val="Hyperlink"/>
+          </w:rPr>
+          <w:t>http://www.kornferry.com/institute/fit-matters</w:t>
+        </w:r>
+      </w:hyperlink>
+    </w:p>
+    <w:p>
+      <w:pPr>
+        <w:widowControl w:val="0"/>
+        <w:autoSpaceDE w:val="0"/>
+        <w:autoSpaceDN w:val="0"/>
+        <w:adjustRightInd w:val="0"/>
+        <w:spacing w:after="0" w:line="240" w:lineRule="auto"/>
+        <w:contextualSpacing/>
+      </w:pPr>
+      <w:r>
+        <w:t xml:space="preserve">Lewis, J., Goff, M., Jones, J. A., </w:t>
+      </w:r>
+      <w:proofErr w:type="spellStart"/>
+      <w:r>
+        <w:t>Hezlett</w:t>
+      </w:r>
+      <w:proofErr w:type="spellEnd"/>
+      <w:r>
+        <w:t xml:space="preserve"> S., Tang, K. Y., Dai, G., </w:t>
+      </w:r>
+      <w:proofErr w:type="spellStart"/>
+      <w:r>
+        <w:t>D’mello</w:t>
+      </w:r>
+      <w:proofErr w:type="spellEnd"/>
+      <w:r>
+        <w:t xml:space="preserve">, S., Henry, L., </w:t>
+      </w:r>
+    </w:p>
+    <w:p>
+      <w:pPr>
+        <w:widowControl w:val="0"/>
+        <w:autoSpaceDE w:val="0"/>
+        <w:autoSpaceDN w:val="0"/>
+        <w:adjustRightInd w:val="0"/>
+        <w:spacing w:after="0" w:line="240" w:lineRule="auto"/>
+        <w:ind w:left="720"/>
+        <w:contextualSpacing/>
+      </w:pPr>
+      <w:proofErr w:type="spellStart"/>
+      <w:r>
+        <w:t>Zes</w:t>
+      </w:r>
+      <w:proofErr w:type="spellEnd"/>
+      <w:r>
+        <w:t xml:space="preserve">, D., Fetzer, J., </w:t>
+      </w:r>
+      <w:proofErr w:type="spellStart"/>
+      <w:r>
+        <w:t>Xie</w:t>
+      </w:r>
+      <w:proofErr w:type="spellEnd"/>
+      <w:r>
+        <w:t xml:space="preserve">, C., &amp; Scheer, P. (2015). Korn Ferry </w:t>
+      </w:r>
+      <w:proofErr w:type="gramStart"/>
+      <w:r>
+        <w:t>four dimensional</w:t>
+      </w:r>
+      <w:proofErr w:type="gramEnd"/>
+      <w:r>
+        <w:t xml:space="preserve"> executive assessment: Research guide and technical manual. </w:t>
+      </w:r>
+      <w:r>
+        <w:t>Version 15.1a—01/2016</w:t>
+      </w:r>
+      <w:r>
+        <w:t xml:space="preserve">, Korn Ferry. </w:t>
+      </w:r>
+      <w:hyperlink r:id="rId20" w:history="1">
+        <w:r>
+          <w:rPr>
+            <w:rStyle w:val="Hyperlink"/>
+          </w:rPr>
+          <w:t>http://www.kornferry.com/technical-manuals</w:t>
+        </w:r>
+      </w:hyperlink>
+    </w:p>
+    <w:p>
+      <w:pPr>
         <w:spacing w:after="0" w:line="240" w:lineRule="auto"/>
         <w:rPr>
           <w:b/>
@@ -6382,7 +7347,7 @@
         <w:spacing w:line="240" w:lineRule="auto"/>
         <w:ind w:firstLine="720"/>
       </w:pPr>
-      <w:hyperlink r:id="rId18" w:history="1">
+      <w:hyperlink r:id="rId21" w:history="1">
         <w:r>
           <w:rPr>
             <w:rStyle w:val="Hyperlink"/>
@@ -7720,12 +8685,12 @@
       </w:pPr>
     </w:p>
     <w:sectPr>
-      <w:headerReference w:type="even" r:id="rId19"/>
-      <w:headerReference w:type="default" r:id="rId20"/>
-      <w:footerReference w:type="even" r:id="rId21"/>
-      <w:footerReference w:type="default" r:id="rId22"/>
-      <w:headerReference w:type="first" r:id="rId23"/>
-      <w:footerReference w:type="first" r:id="rId24"/>
+      <w:headerReference w:type="even" r:id="rId22"/>
+      <w:headerReference w:type="default" r:id="rId23"/>
+      <w:footerReference w:type="even" r:id="rId24"/>
+      <w:footerReference w:type="default" r:id="rId25"/>
+      <w:headerReference w:type="first" r:id="rId26"/>
+      <w:footerReference w:type="first" r:id="rId27"/>
       <w:pgSz w:w="12240" w:h="15840"/>
       <w:pgMar w:top="1098" w:right="1440" w:bottom="1440" w:left="1440" w:header="720" w:footer="720" w:gutter="0"/>
       <w:pgNumType w:start="1"/>
@@ -8078,7 +9043,7 @@
       </w:pPr>
     </w:pPrDefault>
   </w:docDefaults>
-  <w:latentStyles w:defLockedState="0" w:defUIPriority="99" w:defSemiHidden="0" w:defUnhideWhenUsed="0" w:defQFormat="0" w:count="376">
+  <w:latentStyles w:defLockedState="0" w:defUIPriority="99" w:defSemiHidden="0" w:defUnhideWhenUsed="0" w:defQFormat="0" w:count="377">
     <w:lsdException w:name="Normal" w:uiPriority="0" w:qFormat="1"/>
     <w:lsdException w:name="heading 1" w:uiPriority="9" w:qFormat="1"/>
     <w:lsdException w:name="heading 2" w:semiHidden="1" w:uiPriority="9" w:unhideWhenUsed="1" w:qFormat="1"/>
@@ -8184,7 +9149,6 @@
     <w:lsdException w:name="HTML Sample" w:semiHidden="1" w:unhideWhenUsed="1"/>
     <w:lsdException w:name="HTML Typewriter" w:semiHidden="1" w:unhideWhenUsed="1"/>
     <w:lsdException w:name="HTML Variable" w:semiHidden="1" w:unhideWhenUsed="1"/>
-    <w:lsdException w:name="Normal Table" w:semiHidden="1" w:unhideWhenUsed="1"/>
     <w:lsdException w:name="annotation subject" w:semiHidden="1" w:unhideWhenUsed="1"/>
     <w:lsdException w:name="No List" w:semiHidden="1" w:unhideWhenUsed="1"/>
     <w:lsdException w:name="Outline List 1" w:semiHidden="1" w:unhideWhenUsed="1"/>
@@ -8231,10 +9195,8 @@
     <w:lsdException w:name="Table Subtle 2" w:semiHidden="1" w:unhideWhenUsed="1"/>
     <w:lsdException w:name="Table Web 1" w:semiHidden="1" w:unhideWhenUsed="1"/>
     <w:lsdException w:name="Table Web 2" w:semiHidden="1" w:unhideWhenUsed="1"/>
-    <w:lsdException w:name="Table Web 3" w:semiHidden="1" w:unhideWhenUsed="1"/>
     <w:lsdException w:name="Balloon Text" w:semiHidden="1" w:unhideWhenUsed="1"/>
     <w:lsdException w:name="Table Grid" w:uiPriority="39"/>
-    <w:lsdException w:name="Table Theme" w:semiHidden="1" w:unhideWhenUsed="1"/>
     <w:lsdException w:name="Placeholder Text" w:semiHidden="1"/>
     <w:lsdException w:name="No Spacing" w:uiPriority="1" w:qFormat="1"/>
     <w:lsdException w:name="Light Shading" w:uiPriority="60"/>
@@ -8455,6 +9417,7 @@
     <w:lsdException w:name="Hashtag" w:semiHidden="1" w:unhideWhenUsed="1"/>
     <w:lsdException w:name="Unresolved Mention" w:semiHidden="1" w:unhideWhenUsed="1"/>
     <w:lsdException w:name="Smart Link" w:semiHidden="1" w:unhideWhenUsed="1"/>
+    <w:lsdException w:name="Smart Link Error" w:semiHidden="1" w:unhideWhenUsed="1"/>
   </w:latentStyles>
   <w:style w:type="paragraph" w:default="1" w:styleId="Normal">
     <w:name w:val="Normal"/>

</xml_diff>

<commit_message>
Add preditive modeling section to document
</commit_message>
<xml_diff>
--- a/proposal/SIOP 2020 R Master Tutorial Proposal - Text Analytics_D1.docx
+++ b/proposal/SIOP 2020 R Master Tutorial Proposal - Text Analytics_D1.docx
@@ -194,20 +194,16 @@
         <w:rPr>
           <w:rFonts w:ascii="Times New Roman" w:eastAsia="Times New Roman" w:hAnsi="Times New Roman" w:cs="Times New Roman"/>
         </w:rPr>
-        <w:t>: 18</w:t>
-      </w:r>
-      <w:r>
-        <w:rPr>
-          <w:rFonts w:ascii="Times New Roman" w:eastAsia="Times New Roman" w:hAnsi="Times New Roman" w:cs="Times New Roman"/>
-        </w:rPr>
-        <w:t>8</w:t>
-      </w:r>
-      <w:r>
-        <w:rPr>
-          <w:rFonts w:ascii="Times New Roman" w:eastAsia="Times New Roman" w:hAnsi="Times New Roman" w:cs="Times New Roman"/>
-        </w:rPr>
-        <w:t>8</w:t>
-      </w:r>
+        <w:t xml:space="preserve">: </w:t>
+      </w:r>
+      <w:r>
+        <w:rPr>
+          <w:rFonts w:ascii="Times New Roman" w:eastAsia="Times New Roman" w:hAnsi="Times New Roman" w:cs="Times New Roman"/>
+        </w:rPr>
+        <w:t>2167</w:t>
+      </w:r>
+      <w:bookmarkStart w:id="0" w:name="_GoBack"/>
+      <w:bookmarkEnd w:id="0"/>
     </w:p>
     <w:p>
       <w:pPr>
@@ -448,7 +444,19 @@
         <w:rPr>
           <w:rFonts w:ascii="Times New Roman" w:eastAsia="Times New Roman" w:hAnsi="Times New Roman" w:cs="Times New Roman"/>
         </w:rPr>
-        <w:t xml:space="preserve">Many data scientists and practitioners can contribute to R by writing new and unique software, called “packages” in R. At the time of this writing, the Comprehensive R Archive Network (CRAN) contains 12,959 available packages, including packages to read data in varying formats (e.g., </w:t>
+        <w:t>Many data scientists and practitioners can contribute to R by writing new and unique software, called “packages” in R. At the time of this writing, the Comprehensive R Archive Network (CRAN) contains 1</w:t>
+      </w:r>
+      <w:r>
+        <w:rPr>
+          <w:rFonts w:ascii="Times New Roman" w:eastAsia="Times New Roman" w:hAnsi="Times New Roman" w:cs="Times New Roman"/>
+        </w:rPr>
+        <w:t>4,750</w:t>
+      </w:r>
+      <w:r>
+        <w:rPr>
+          <w:rFonts w:ascii="Times New Roman" w:eastAsia="Times New Roman" w:hAnsi="Times New Roman" w:cs="Times New Roman"/>
+        </w:rPr>
+        <w:t xml:space="preserve"> available packages, including packages to read data in varying formats (e.g., </w:t>
       </w:r>
       <w:proofErr w:type="spellStart"/>
       <w:r>
@@ -817,8 +825,8 @@
       <w:pPr>
         <w:spacing w:after="120" w:line="480" w:lineRule="auto"/>
       </w:pPr>
-      <w:bookmarkStart w:id="0" w:name="_gjdgxs" w:colFirst="0" w:colLast="0"/>
-      <w:bookmarkEnd w:id="0"/>
+      <w:bookmarkStart w:id="1" w:name="_gjdgxs" w:colFirst="0" w:colLast="0"/>
+      <w:bookmarkEnd w:id="1"/>
       <w:r>
         <w:rPr>
           <w:rFonts w:ascii="Times New Roman" w:eastAsia="Times New Roman" w:hAnsi="Times New Roman" w:cs="Times New Roman"/>
@@ -1966,13 +1974,7 @@
         <w:rPr>
           <w:rFonts w:ascii="Times New Roman" w:eastAsia="Times New Roman" w:hAnsi="Times New Roman" w:cs="Times New Roman"/>
         </w:rPr>
-        <w:t xml:space="preserve"> and</w:t>
-      </w:r>
-      <w:r>
-        <w:rPr>
-          <w:rFonts w:ascii="Times New Roman" w:eastAsia="Times New Roman" w:hAnsi="Times New Roman" w:cs="Times New Roman"/>
-        </w:rPr>
-        <w:t xml:space="preserve"> Robinson</w:t>
+        <w:t xml:space="preserve"> and Robinson, 2016)</w:t>
       </w:r>
       <w:r>
         <w:rPr>
@@ -1984,18 +1986,6 @@
         <w:rPr>
           <w:rFonts w:ascii="Times New Roman" w:eastAsia="Times New Roman" w:hAnsi="Times New Roman" w:cs="Times New Roman"/>
         </w:rPr>
-        <w:t xml:space="preserve"> 2016)</w:t>
-      </w:r>
-      <w:r>
-        <w:rPr>
-          <w:rFonts w:ascii="Times New Roman" w:eastAsia="Times New Roman" w:hAnsi="Times New Roman" w:cs="Times New Roman"/>
-        </w:rPr>
-        <w:t>,</w:t>
-      </w:r>
-      <w:r>
-        <w:rPr>
-          <w:rFonts w:ascii="Times New Roman" w:eastAsia="Times New Roman" w:hAnsi="Times New Roman" w:cs="Times New Roman"/>
-        </w:rPr>
         <w:t xml:space="preserve"> </w:t>
       </w:r>
       <w:proofErr w:type="spellStart"/>
@@ -2070,6 +2060,12 @@
         <w:rPr>
           <w:rFonts w:ascii="Times New Roman" w:eastAsia="Times New Roman" w:hAnsi="Times New Roman" w:cs="Times New Roman"/>
         </w:rPr>
+        <w:t xml:space="preserve"> include functions to perform basic sentiment coding and analysis</w:t>
+      </w:r>
+      <w:r>
+        <w:rPr>
+          <w:rFonts w:ascii="Times New Roman" w:eastAsia="Times New Roman" w:hAnsi="Times New Roman" w:cs="Times New Roman"/>
+        </w:rPr>
         <w:t xml:space="preserve">. The </w:t>
       </w:r>
       <w:proofErr w:type="spellStart"/>
@@ -2098,14 +2094,14 @@
         <w:rPr>
           <w:rFonts w:ascii="Times New Roman" w:eastAsia="Times New Roman" w:hAnsi="Times New Roman" w:cs="Times New Roman"/>
         </w:rPr>
-        <w:t xml:space="preserve"> has tools to classify and display tokens, sentences, or entire documents according to </w:t>
+        <w:t xml:space="preserve"> has tools to </w:t>
       </w:r>
       <w:r>
         <w:rPr>
           <w:rFonts w:ascii="Times New Roman" w:eastAsia="Times New Roman" w:hAnsi="Times New Roman" w:cs="Times New Roman"/>
         </w:rPr>
         <w:lastRenderedPageBreak/>
-        <w:t>sentiment score.</w:t>
+        <w:t>classify and display tokens, sentences, or entire documents according to sentiment score.</w:t>
       </w:r>
       <w:r>
         <w:rPr>
@@ -2125,21 +2121,19 @@
         <w:rPr>
           <w:rFonts w:ascii="Times New Roman" w:eastAsia="Times New Roman" w:hAnsi="Times New Roman" w:cs="Times New Roman"/>
         </w:rPr>
-        <w:t xml:space="preserve"> package can </w:t>
-      </w:r>
-      <w:proofErr w:type="spellStart"/>
-      <w:r>
-        <w:rPr>
-          <w:rFonts w:ascii="Times New Roman" w:eastAsia="Times New Roman" w:hAnsi="Times New Roman" w:cs="Times New Roman"/>
-        </w:rPr>
-        <w:t>classify</w:t>
-      </w:r>
-      <w:proofErr w:type="spellEnd"/>
-      <w:r>
-        <w:rPr>
-          <w:rFonts w:ascii="Times New Roman" w:eastAsia="Times New Roman" w:hAnsi="Times New Roman" w:cs="Times New Roman"/>
-        </w:rPr>
-        <w:t xml:space="preserve"> tokens according to polarity and strength but also has tools to classify tokens according to specific emotions, such as joy, fear, disgust, anger, and surprise, rather than simple polarity. Simple sentiment classifications can be combined with </w:t>
+        <w:t xml:space="preserve"> package can classify tokens according to polarity and strength but also has tools to classify tokens according to specific emotions, such as joy, fear, disgust, anger, and surprise, rather than simple polarity. </w:t>
+      </w:r>
+      <w:r>
+        <w:rPr>
+          <w:rFonts w:ascii="Times New Roman" w:eastAsia="Times New Roman" w:hAnsi="Times New Roman" w:cs="Times New Roman"/>
+        </w:rPr>
+        <w:t>S</w:t>
+      </w:r>
+      <w:r>
+        <w:rPr>
+          <w:rFonts w:ascii="Times New Roman" w:eastAsia="Times New Roman" w:hAnsi="Times New Roman" w:cs="Times New Roman"/>
+        </w:rPr>
+        <w:t xml:space="preserve">entiment classifications can be combined with </w:t>
       </w:r>
       <w:proofErr w:type="spellStart"/>
       <w:r>
@@ -2155,8 +2149,6 @@
         </w:rPr>
         <w:t xml:space="preserve"> for dramatic illustration of how certain sentiments appear in a set of text statements.</w:t>
       </w:r>
-      <w:bookmarkStart w:id="1" w:name="_GoBack"/>
-      <w:bookmarkEnd w:id="1"/>
     </w:p>
     <w:p>
       <w:pPr>
@@ -2206,17 +2198,198 @@
     <w:p>
       <w:pPr>
         <w:spacing w:after="120" w:line="480" w:lineRule="auto"/>
+        <w:ind w:firstLine="720"/>
+        <w:rPr>
+          <w:rFonts w:ascii="Times New Roman" w:eastAsia="Times New Roman" w:hAnsi="Times New Roman" w:cs="Times New Roman"/>
+          <w:bCs/>
+        </w:rPr>
+      </w:pPr>
+      <w:r>
+        <w:rPr>
+          <w:rFonts w:ascii="Times New Roman" w:eastAsia="Times New Roman" w:hAnsi="Times New Roman" w:cs="Times New Roman"/>
+          <w:bCs/>
+        </w:rPr>
+        <w:t>Once text statements are cleaned and (possibly) coded, one can include those tokens in a statistical model or for prediction. As these tokens are categorical-type variables, they can be included as-is in any machine learning prediction algorithm, such as random forests (</w:t>
+      </w:r>
+      <w:proofErr w:type="spellStart"/>
+      <w:r>
+        <w:rPr>
+          <w:rFonts w:ascii="Times New Roman" w:eastAsia="Times New Roman" w:hAnsi="Times New Roman" w:cs="Times New Roman"/>
+          <w:bCs/>
+        </w:rPr>
+        <w:t>Breiman</w:t>
+      </w:r>
+      <w:proofErr w:type="spellEnd"/>
+      <w:r>
+        <w:rPr>
+          <w:rFonts w:ascii="Times New Roman" w:eastAsia="Times New Roman" w:hAnsi="Times New Roman" w:cs="Times New Roman"/>
+          <w:bCs/>
+        </w:rPr>
+        <w:t xml:space="preserve">, 2001) or gradient boosted trees (Hastie, </w:t>
+      </w:r>
+      <w:proofErr w:type="spellStart"/>
+      <w:r>
+        <w:rPr>
+          <w:rFonts w:ascii="Times New Roman" w:eastAsia="Times New Roman" w:hAnsi="Times New Roman" w:cs="Times New Roman"/>
+          <w:bCs/>
+        </w:rPr>
+        <w:t>Tibshirani</w:t>
+      </w:r>
+      <w:proofErr w:type="spellEnd"/>
+      <w:r>
+        <w:rPr>
+          <w:rFonts w:ascii="Times New Roman" w:eastAsia="Times New Roman" w:hAnsi="Times New Roman" w:cs="Times New Roman"/>
+          <w:bCs/>
+        </w:rPr>
+        <w:t>, and Friedman, 2009)</w:t>
+      </w:r>
+      <w:r>
+        <w:rPr>
+          <w:rFonts w:ascii="Times New Roman" w:eastAsia="Times New Roman" w:hAnsi="Times New Roman" w:cs="Times New Roman"/>
+          <w:bCs/>
+        </w:rPr>
+        <w:t xml:space="preserve">. These models can be used to predict outcomes, such as online ratings or engagement scores on a questionnaire. One could then </w:t>
+      </w:r>
+      <w:r>
+        <w:rPr>
+          <w:rFonts w:ascii="Times New Roman" w:eastAsia="Times New Roman" w:hAnsi="Times New Roman" w:cs="Times New Roman"/>
+          <w:bCs/>
+        </w:rPr>
+        <w:t>estimate the engagement ratings of people with only</w:t>
+      </w:r>
+      <w:r>
+        <w:rPr>
+          <w:rFonts w:ascii="Times New Roman" w:eastAsia="Times New Roman" w:hAnsi="Times New Roman" w:cs="Times New Roman"/>
+          <w:bCs/>
+        </w:rPr>
+        <w:t xml:space="preserve"> text statements and</w:t>
+      </w:r>
+      <w:r>
+        <w:rPr>
+          <w:rFonts w:ascii="Times New Roman" w:eastAsia="Times New Roman" w:hAnsi="Times New Roman" w:cs="Times New Roman"/>
+          <w:bCs/>
+        </w:rPr>
+        <w:t>, consequently,</w:t>
+      </w:r>
+      <w:r>
+        <w:rPr>
+          <w:rFonts w:ascii="Times New Roman" w:eastAsia="Times New Roman" w:hAnsi="Times New Roman" w:cs="Times New Roman"/>
+          <w:bCs/>
+        </w:rPr>
+        <w:t xml:space="preserve"> </w:t>
+      </w:r>
+      <w:r>
+        <w:rPr>
+          <w:rFonts w:ascii="Times New Roman" w:eastAsia="Times New Roman" w:hAnsi="Times New Roman" w:cs="Times New Roman"/>
+          <w:bCs/>
+        </w:rPr>
+        <w:t>obtain an</w:t>
+      </w:r>
+      <w:r>
+        <w:rPr>
+          <w:rFonts w:ascii="Times New Roman" w:eastAsia="Times New Roman" w:hAnsi="Times New Roman" w:cs="Times New Roman"/>
+          <w:bCs/>
+        </w:rPr>
+        <w:t xml:space="preserve"> aggregate view of the engagement of an organization.</w:t>
+      </w:r>
+    </w:p>
+    <w:p>
+      <w:pPr>
+        <w:spacing w:after="120" w:line="480" w:lineRule="auto"/>
+        <w:ind w:firstLine="720"/>
+        <w:rPr>
+          <w:rFonts w:ascii="Times New Roman" w:eastAsia="Times New Roman" w:hAnsi="Times New Roman" w:cs="Times New Roman"/>
+          <w:bCs/>
+        </w:rPr>
+      </w:pPr>
+      <w:r>
+        <w:rPr>
+          <w:rFonts w:ascii="Times New Roman" w:eastAsia="Times New Roman" w:hAnsi="Times New Roman" w:cs="Times New Roman"/>
+          <w:bCs/>
+        </w:rPr>
+        <w:t xml:space="preserve">Alternatively, specialized methods and R packages exist that can build models explicitly around the structure of text, such as keyword analysis (using RKEA, </w:t>
+      </w:r>
+      <w:proofErr w:type="spellStart"/>
+      <w:r>
+        <w:rPr>
+          <w:rFonts w:ascii="Times New Roman" w:eastAsia="Times New Roman" w:hAnsi="Times New Roman" w:cs="Times New Roman"/>
+          <w:bCs/>
+        </w:rPr>
+        <w:t>Feinerer</w:t>
+      </w:r>
+      <w:proofErr w:type="spellEnd"/>
+      <w:r>
+        <w:rPr>
+          <w:rFonts w:ascii="Times New Roman" w:eastAsia="Times New Roman" w:hAnsi="Times New Roman" w:cs="Times New Roman"/>
+          <w:bCs/>
+        </w:rPr>
+        <w:t xml:space="preserve"> and </w:t>
+      </w:r>
+      <w:proofErr w:type="spellStart"/>
+      <w:r>
+        <w:rPr>
+          <w:rFonts w:ascii="Times New Roman" w:eastAsia="Times New Roman" w:hAnsi="Times New Roman" w:cs="Times New Roman"/>
+          <w:bCs/>
+        </w:rPr>
+        <w:t>Hornik</w:t>
+      </w:r>
+      <w:proofErr w:type="spellEnd"/>
+      <w:r>
+        <w:rPr>
+          <w:rFonts w:ascii="Times New Roman" w:eastAsia="Times New Roman" w:hAnsi="Times New Roman" w:cs="Times New Roman"/>
+          <w:bCs/>
+        </w:rPr>
+        <w:t xml:space="preserve">, 2015) or latent semantic analysis (using </w:t>
+      </w:r>
+      <w:proofErr w:type="spellStart"/>
+      <w:r>
+        <w:rPr>
+          <w:rFonts w:ascii="Times New Roman" w:eastAsia="Times New Roman" w:hAnsi="Times New Roman" w:cs="Times New Roman"/>
+          <w:bCs/>
+        </w:rPr>
+        <w:t>lsa</w:t>
+      </w:r>
+      <w:proofErr w:type="spellEnd"/>
+      <w:r>
+        <w:rPr>
+          <w:rFonts w:ascii="Times New Roman" w:eastAsia="Times New Roman" w:hAnsi="Times New Roman" w:cs="Times New Roman"/>
+          <w:bCs/>
+        </w:rPr>
+        <w:t>, Wild, 2015).</w:t>
+      </w:r>
+      <w:r>
+        <w:rPr>
+          <w:rFonts w:ascii="Times New Roman" w:eastAsia="Times New Roman" w:hAnsi="Times New Roman" w:cs="Times New Roman"/>
+          <w:bCs/>
+        </w:rPr>
+        <w:t xml:space="preserve"> Keyword analysis can predict keywords of future text by building a model given author-assigned keywords as well as text in which those keywords may appear. Latent semantic analysis is designed to extract latent variables from text sources where pairs or sets of words appear with various degrees of frequency. One could think of a latent semantic analysis as a textual equivalent to a principle components analysis where the variables are the terms or tokens and the dimensions are formed from a combination of similar terms. This analysis can serve as an approximation to a term document matrix and capture similarities across words that might be missed by simple stemming procedures.</w:t>
+      </w:r>
+    </w:p>
+    <w:p>
+      <w:pPr>
+        <w:spacing w:after="120" w:line="480" w:lineRule="auto"/>
         <w:jc w:val="center"/>
         <w:rPr>
           <w:rFonts w:ascii="Times New Roman" w:eastAsia="Times New Roman" w:hAnsi="Times New Roman" w:cs="Times New Roman"/>
           <w:b/>
         </w:rPr>
       </w:pPr>
-      <w:r>
+    </w:p>
+    <w:p>
+      <w:pPr>
+        <w:spacing w:after="120" w:line="480" w:lineRule="auto"/>
+        <w:jc w:val="center"/>
         <w:rPr>
           <w:rFonts w:ascii="Times New Roman" w:eastAsia="Times New Roman" w:hAnsi="Times New Roman" w:cs="Times New Roman"/>
           <w:b/>
         </w:rPr>
+      </w:pPr>
+      <w:r>
+        <w:rPr>
+          <w:rFonts w:ascii="Times New Roman" w:eastAsia="Times New Roman" w:hAnsi="Times New Roman" w:cs="Times New Roman"/>
+          <w:b/>
+        </w:rPr>
+        <w:lastRenderedPageBreak/>
         <w:t>Topic #4: Wrap</w:t>
       </w:r>
       <w:r>
@@ -3307,6 +3480,57 @@
           <w:rFonts w:ascii="Times New Roman" w:eastAsia="Times New Roman" w:hAnsi="Times New Roman" w:cs="Times New Roman"/>
         </w:rPr>
       </w:pPr>
+      <w:proofErr w:type="spellStart"/>
+      <w:r>
+        <w:rPr>
+          <w:rFonts w:ascii="Times New Roman" w:eastAsia="Times New Roman" w:hAnsi="Times New Roman" w:cs="Times New Roman"/>
+        </w:rPr>
+        <w:t>Breiman</w:t>
+      </w:r>
+      <w:proofErr w:type="spellEnd"/>
+      <w:r>
+        <w:rPr>
+          <w:rFonts w:ascii="Times New Roman" w:eastAsia="Times New Roman" w:hAnsi="Times New Roman" w:cs="Times New Roman"/>
+        </w:rPr>
+        <w:t xml:space="preserve">, L. (2001). Random forests. </w:t>
+      </w:r>
+      <w:r>
+        <w:rPr>
+          <w:rFonts w:ascii="Times New Roman" w:eastAsia="Times New Roman" w:hAnsi="Times New Roman" w:cs="Times New Roman"/>
+          <w:i/>
+          <w:iCs/>
+        </w:rPr>
+        <w:t>Machine Learning</w:t>
+      </w:r>
+      <w:r>
+        <w:rPr>
+          <w:rFonts w:ascii="Times New Roman" w:eastAsia="Times New Roman" w:hAnsi="Times New Roman" w:cs="Times New Roman"/>
+        </w:rPr>
+        <w:t xml:space="preserve">, </w:t>
+      </w:r>
+      <w:r>
+        <w:rPr>
+          <w:rFonts w:ascii="Times New Roman" w:eastAsia="Times New Roman" w:hAnsi="Times New Roman" w:cs="Times New Roman"/>
+          <w:i/>
+          <w:iCs/>
+        </w:rPr>
+        <w:t>45</w:t>
+      </w:r>
+      <w:r>
+        <w:rPr>
+          <w:rFonts w:ascii="Times New Roman" w:eastAsia="Times New Roman" w:hAnsi="Times New Roman" w:cs="Times New Roman"/>
+        </w:rPr>
+        <w:t>, 5-32.</w:t>
+      </w:r>
+    </w:p>
+    <w:p>
+      <w:pPr>
+        <w:spacing w:after="0" w:line="480" w:lineRule="auto"/>
+        <w:ind w:left="720" w:hanging="720"/>
+        <w:rPr>
+          <w:rFonts w:ascii="Times New Roman" w:eastAsia="Times New Roman" w:hAnsi="Times New Roman" w:cs="Times New Roman"/>
+        </w:rPr>
+      </w:pPr>
       <w:r>
         <w:rPr>
           <w:rFonts w:ascii="Times New Roman" w:eastAsia="Times New Roman" w:hAnsi="Times New Roman" w:cs="Times New Roman"/>
@@ -3530,25 +3754,33 @@
           <w:rFonts w:ascii="Times New Roman" w:eastAsia="Times New Roman" w:hAnsi="Times New Roman" w:cs="Times New Roman"/>
         </w:rPr>
       </w:pPr>
-      <w:r>
-        <w:rPr>
-          <w:rFonts w:ascii="Times New Roman" w:eastAsia="Times New Roman" w:hAnsi="Times New Roman" w:cs="Times New Roman"/>
-        </w:rPr>
-        <w:t xml:space="preserve">Fellows, I. (2018). </w:t>
-      </w:r>
-      <w:proofErr w:type="spellStart"/>
-      <w:r>
-        <w:rPr>
-          <w:rFonts w:ascii="Times New Roman" w:eastAsia="Times New Roman" w:hAnsi="Times New Roman" w:cs="Times New Roman"/>
-        </w:rPr>
-        <w:t>wordcloud</w:t>
-      </w:r>
-      <w:proofErr w:type="spellEnd"/>
-      <w:r>
-        <w:rPr>
-          <w:rFonts w:ascii="Times New Roman" w:eastAsia="Times New Roman" w:hAnsi="Times New Roman" w:cs="Times New Roman"/>
-        </w:rPr>
-        <w:t>: Word clouds. R package version 2.6.</w:t>
+      <w:proofErr w:type="spellStart"/>
+      <w:r>
+        <w:rPr>
+          <w:rFonts w:ascii="Times New Roman" w:eastAsia="Times New Roman" w:hAnsi="Times New Roman" w:cs="Times New Roman"/>
+        </w:rPr>
+        <w:t>Feinerer</w:t>
+      </w:r>
+      <w:proofErr w:type="spellEnd"/>
+      <w:r>
+        <w:rPr>
+          <w:rFonts w:ascii="Times New Roman" w:eastAsia="Times New Roman" w:hAnsi="Times New Roman" w:cs="Times New Roman"/>
+        </w:rPr>
+        <w:t xml:space="preserve">, I., &amp; </w:t>
+      </w:r>
+      <w:proofErr w:type="spellStart"/>
+      <w:r>
+        <w:rPr>
+          <w:rFonts w:ascii="Times New Roman" w:eastAsia="Times New Roman" w:hAnsi="Times New Roman" w:cs="Times New Roman"/>
+        </w:rPr>
+        <w:t>Hornik</w:t>
+      </w:r>
+      <w:proofErr w:type="spellEnd"/>
+      <w:r>
+        <w:rPr>
+          <w:rFonts w:ascii="Times New Roman" w:eastAsia="Times New Roman" w:hAnsi="Times New Roman" w:cs="Times New Roman"/>
+        </w:rPr>
+        <w:t>, K. (2015). RKEY: R/KEA interface. R package version 0.0-6.</w:t>
       </w:r>
     </w:p>
     <w:p>
@@ -3559,47 +3791,25 @@
           <w:rFonts w:ascii="Times New Roman" w:eastAsia="Times New Roman" w:hAnsi="Times New Roman" w:cs="Times New Roman"/>
         </w:rPr>
       </w:pPr>
-      <w:proofErr w:type="spellStart"/>
-      <w:r>
-        <w:rPr>
-          <w:rFonts w:ascii="Times New Roman" w:eastAsia="Times New Roman" w:hAnsi="Times New Roman" w:cs="Times New Roman"/>
-        </w:rPr>
-        <w:t>Feuerriegel</w:t>
-      </w:r>
-      <w:proofErr w:type="spellEnd"/>
-      <w:r>
-        <w:rPr>
-          <w:rFonts w:ascii="Times New Roman" w:eastAsia="Times New Roman" w:hAnsi="Times New Roman" w:cs="Times New Roman"/>
-        </w:rPr>
-        <w:t xml:space="preserve">, S., &amp; </w:t>
-      </w:r>
-      <w:proofErr w:type="spellStart"/>
-      <w:r>
-        <w:rPr>
-          <w:rFonts w:ascii="Times New Roman" w:eastAsia="Times New Roman" w:hAnsi="Times New Roman" w:cs="Times New Roman"/>
-        </w:rPr>
-        <w:t>Proellochs</w:t>
-      </w:r>
-      <w:proofErr w:type="spellEnd"/>
-      <w:r>
-        <w:rPr>
-          <w:rFonts w:ascii="Times New Roman" w:eastAsia="Times New Roman" w:hAnsi="Times New Roman" w:cs="Times New Roman"/>
-        </w:rPr>
-        <w:t xml:space="preserve">, N. (2019). </w:t>
-      </w:r>
-      <w:proofErr w:type="spellStart"/>
-      <w:r>
-        <w:rPr>
-          <w:rFonts w:ascii="Times New Roman" w:eastAsia="Times New Roman" w:hAnsi="Times New Roman" w:cs="Times New Roman"/>
-        </w:rPr>
-        <w:t>SentimentAnalysis</w:t>
-      </w:r>
-      <w:proofErr w:type="spellEnd"/>
-      <w:r>
-        <w:rPr>
-          <w:rFonts w:ascii="Times New Roman" w:eastAsia="Times New Roman" w:hAnsi="Times New Roman" w:cs="Times New Roman"/>
-        </w:rPr>
-        <w:t>: Dictionary-based sentiment analysis. R package version 1.3-3.</w:t>
+      <w:r>
+        <w:rPr>
+          <w:rFonts w:ascii="Times New Roman" w:eastAsia="Times New Roman" w:hAnsi="Times New Roman" w:cs="Times New Roman"/>
+        </w:rPr>
+        <w:t xml:space="preserve">Fellows, I. (2018). </w:t>
+      </w:r>
+      <w:proofErr w:type="spellStart"/>
+      <w:r>
+        <w:rPr>
+          <w:rFonts w:ascii="Times New Roman" w:eastAsia="Times New Roman" w:hAnsi="Times New Roman" w:cs="Times New Roman"/>
+        </w:rPr>
+        <w:t>wordcloud</w:t>
+      </w:r>
+      <w:proofErr w:type="spellEnd"/>
+      <w:r>
+        <w:rPr>
+          <w:rFonts w:ascii="Times New Roman" w:eastAsia="Times New Roman" w:hAnsi="Times New Roman" w:cs="Times New Roman"/>
+        </w:rPr>
+        <w:t>: Word clouds. R package version 2.6.</w:t>
       </w:r>
     </w:p>
     <w:p>
@@ -3615,6 +3825,57 @@
         <w:rPr>
           <w:rFonts w:ascii="Times New Roman" w:eastAsia="Times New Roman" w:hAnsi="Times New Roman" w:cs="Times New Roman"/>
         </w:rPr>
+        <w:t>Feuerriegel</w:t>
+      </w:r>
+      <w:proofErr w:type="spellEnd"/>
+      <w:r>
+        <w:rPr>
+          <w:rFonts w:ascii="Times New Roman" w:eastAsia="Times New Roman" w:hAnsi="Times New Roman" w:cs="Times New Roman"/>
+        </w:rPr>
+        <w:t xml:space="preserve">, S., &amp; </w:t>
+      </w:r>
+      <w:proofErr w:type="spellStart"/>
+      <w:r>
+        <w:rPr>
+          <w:rFonts w:ascii="Times New Roman" w:eastAsia="Times New Roman" w:hAnsi="Times New Roman" w:cs="Times New Roman"/>
+        </w:rPr>
+        <w:t>Proellochs</w:t>
+      </w:r>
+      <w:proofErr w:type="spellEnd"/>
+      <w:r>
+        <w:rPr>
+          <w:rFonts w:ascii="Times New Roman" w:eastAsia="Times New Roman" w:hAnsi="Times New Roman" w:cs="Times New Roman"/>
+        </w:rPr>
+        <w:t xml:space="preserve">, N. (2019). </w:t>
+      </w:r>
+      <w:proofErr w:type="spellStart"/>
+      <w:r>
+        <w:rPr>
+          <w:rFonts w:ascii="Times New Roman" w:eastAsia="Times New Roman" w:hAnsi="Times New Roman" w:cs="Times New Roman"/>
+        </w:rPr>
+        <w:t>SentimentAnalysis</w:t>
+      </w:r>
+      <w:proofErr w:type="spellEnd"/>
+      <w:r>
+        <w:rPr>
+          <w:rFonts w:ascii="Times New Roman" w:eastAsia="Times New Roman" w:hAnsi="Times New Roman" w:cs="Times New Roman"/>
+        </w:rPr>
+        <w:t>: Dictionary-based sentiment analysis. R package version 1.3-3.</w:t>
+      </w:r>
+    </w:p>
+    <w:p>
+      <w:pPr>
+        <w:spacing w:after="0" w:line="480" w:lineRule="auto"/>
+        <w:ind w:left="720" w:hanging="720"/>
+        <w:rPr>
+          <w:rFonts w:ascii="Times New Roman" w:eastAsia="Times New Roman" w:hAnsi="Times New Roman" w:cs="Times New Roman"/>
+        </w:rPr>
+      </w:pPr>
+      <w:proofErr w:type="spellStart"/>
+      <w:r>
+        <w:rPr>
+          <w:rFonts w:ascii="Times New Roman" w:eastAsia="Times New Roman" w:hAnsi="Times New Roman" w:cs="Times New Roman"/>
+        </w:rPr>
         <w:t>Goebl</w:t>
       </w:r>
       <w:proofErr w:type="spellEnd"/>
@@ -3713,25 +3974,66 @@
           <w:rFonts w:ascii="Times New Roman" w:eastAsia="Times New Roman" w:hAnsi="Times New Roman" w:cs="Times New Roman"/>
         </w:rPr>
       </w:pPr>
-      <w:proofErr w:type="spellStart"/>
-      <w:r>
-        <w:rPr>
-          <w:rFonts w:ascii="Times New Roman" w:eastAsia="Times New Roman" w:hAnsi="Times New Roman" w:cs="Times New Roman"/>
-        </w:rPr>
-        <w:t>Hornik</w:t>
-      </w:r>
-      <w:proofErr w:type="spellEnd"/>
-      <w:r>
-        <w:rPr>
-          <w:rFonts w:ascii="Times New Roman" w:eastAsia="Times New Roman" w:hAnsi="Times New Roman" w:cs="Times New Roman"/>
-        </w:rPr>
-        <w:t xml:space="preserve">, K. (2017). The R FAQ. Retrieved from </w:t>
-      </w:r>
-      <w:r>
-        <w:rPr>
-          <w:rFonts w:ascii="Times New Roman" w:eastAsia="Times New Roman" w:hAnsi="Times New Roman" w:cs="Times New Roman"/>
-        </w:rPr>
-        <w:t>http://CRAN.R-project.org/doc/FAQ/R-FAQ.html</w:t>
+      <w:r>
+        <w:rPr>
+          <w:rFonts w:ascii="Times New Roman" w:eastAsia="Times New Roman" w:hAnsi="Times New Roman" w:cs="Times New Roman"/>
+        </w:rPr>
+        <w:lastRenderedPageBreak/>
+        <w:t xml:space="preserve">Hastie, T., </w:t>
+      </w:r>
+      <w:proofErr w:type="spellStart"/>
+      <w:r>
+        <w:rPr>
+          <w:rFonts w:ascii="Times New Roman" w:eastAsia="Times New Roman" w:hAnsi="Times New Roman" w:cs="Times New Roman"/>
+        </w:rPr>
+        <w:t>Tibshirani</w:t>
+      </w:r>
+      <w:proofErr w:type="spellEnd"/>
+      <w:r>
+        <w:rPr>
+          <w:rFonts w:ascii="Times New Roman" w:eastAsia="Times New Roman" w:hAnsi="Times New Roman" w:cs="Times New Roman"/>
+        </w:rPr>
+        <w:t xml:space="preserve">, R., &amp; Friedman, J. H. (2009). Boosting and additive trees. In </w:t>
+      </w:r>
+      <w:proofErr w:type="gramStart"/>
+      <w:r>
+        <w:rPr>
+          <w:rFonts w:ascii="Times New Roman" w:eastAsia="Times New Roman" w:hAnsi="Times New Roman" w:cs="Times New Roman"/>
+          <w:i/>
+          <w:iCs/>
+        </w:rPr>
+        <w:t>The</w:t>
+      </w:r>
+      <w:proofErr w:type="gramEnd"/>
+      <w:r>
+        <w:rPr>
+          <w:rFonts w:ascii="Times New Roman" w:eastAsia="Times New Roman" w:hAnsi="Times New Roman" w:cs="Times New Roman"/>
+          <w:i/>
+          <w:iCs/>
+        </w:rPr>
+        <w:t xml:space="preserve"> Elements of Statistical Learning (2</w:t>
+      </w:r>
+      <w:r>
+        <w:rPr>
+          <w:rFonts w:ascii="Times New Roman" w:eastAsia="Times New Roman" w:hAnsi="Times New Roman" w:cs="Times New Roman"/>
+          <w:i/>
+          <w:iCs/>
+        </w:rPr>
+        <w:t>nd</w:t>
+      </w:r>
+      <w:r>
+        <w:rPr>
+          <w:rFonts w:ascii="Times New Roman" w:eastAsia="Times New Roman" w:hAnsi="Times New Roman" w:cs="Times New Roman"/>
+          <w:i/>
+          <w:iCs/>
+        </w:rPr>
+        <w:t xml:space="preserve"> ed.).</w:t>
+      </w:r>
+      <w:r>
+        <w:rPr>
+          <w:rFonts w:ascii="Times New Roman" w:eastAsia="Times New Roman" w:hAnsi="Times New Roman" w:cs="Times New Roman"/>
+        </w:rPr>
+        <w:t xml:space="preserve"> New York, NY: Springer.</w:t>
       </w:r>
     </w:p>
     <w:p>
@@ -3742,79 +4044,25 @@
           <w:rFonts w:ascii="Times New Roman" w:eastAsia="Times New Roman" w:hAnsi="Times New Roman" w:cs="Times New Roman"/>
         </w:rPr>
       </w:pPr>
-      <w:r>
-        <w:rPr>
-          <w:rFonts w:ascii="Times New Roman" w:eastAsia="Times New Roman" w:hAnsi="Times New Roman" w:cs="Times New Roman"/>
-        </w:rPr>
-        <w:t xml:space="preserve">Jockers, M. L. (2015). </w:t>
-      </w:r>
-      <w:proofErr w:type="spellStart"/>
-      <w:r>
-        <w:rPr>
-          <w:rFonts w:ascii="Times New Roman" w:eastAsia="Times New Roman" w:hAnsi="Times New Roman" w:cs="Times New Roman"/>
-        </w:rPr>
-        <w:t>Syuzhet</w:t>
-      </w:r>
-      <w:proofErr w:type="spellEnd"/>
-      <w:r>
-        <w:rPr>
-          <w:rFonts w:ascii="Times New Roman" w:eastAsia="Times New Roman" w:hAnsi="Times New Roman" w:cs="Times New Roman"/>
-        </w:rPr>
-        <w:t xml:space="preserve">: Extract </w:t>
-      </w:r>
-      <w:r>
-        <w:rPr>
-          <w:rFonts w:ascii="Times New Roman" w:eastAsia="Times New Roman" w:hAnsi="Times New Roman" w:cs="Times New Roman"/>
-        </w:rPr>
-        <w:t>s</w:t>
-      </w:r>
-      <w:r>
-        <w:rPr>
-          <w:rFonts w:ascii="Times New Roman" w:eastAsia="Times New Roman" w:hAnsi="Times New Roman" w:cs="Times New Roman"/>
-        </w:rPr>
-        <w:t xml:space="preserve">entiment and </w:t>
-      </w:r>
-      <w:r>
-        <w:rPr>
-          <w:rFonts w:ascii="Times New Roman" w:eastAsia="Times New Roman" w:hAnsi="Times New Roman" w:cs="Times New Roman"/>
-        </w:rPr>
-        <w:t>p</w:t>
-      </w:r>
-      <w:r>
-        <w:rPr>
-          <w:rFonts w:ascii="Times New Roman" w:eastAsia="Times New Roman" w:hAnsi="Times New Roman" w:cs="Times New Roman"/>
-        </w:rPr>
-        <w:t xml:space="preserve">lot </w:t>
-      </w:r>
-      <w:r>
-        <w:rPr>
-          <w:rFonts w:ascii="Times New Roman" w:eastAsia="Times New Roman" w:hAnsi="Times New Roman" w:cs="Times New Roman"/>
-        </w:rPr>
-        <w:t>a</w:t>
-      </w:r>
-      <w:r>
-        <w:rPr>
-          <w:rFonts w:ascii="Times New Roman" w:eastAsia="Times New Roman" w:hAnsi="Times New Roman" w:cs="Times New Roman"/>
-        </w:rPr>
-        <w:t xml:space="preserve">rcs from </w:t>
-      </w:r>
-      <w:r>
-        <w:rPr>
-          <w:rFonts w:ascii="Times New Roman" w:eastAsia="Times New Roman" w:hAnsi="Times New Roman" w:cs="Times New Roman"/>
-        </w:rPr>
-        <w:t>t</w:t>
-      </w:r>
-      <w:r>
-        <w:rPr>
-          <w:rFonts w:ascii="Times New Roman" w:eastAsia="Times New Roman" w:hAnsi="Times New Roman" w:cs="Times New Roman"/>
-        </w:rPr>
-        <w:t>ext</w:t>
-      </w:r>
-      <w:r>
-        <w:rPr>
-          <w:rFonts w:ascii="Times New Roman" w:eastAsia="Times New Roman" w:hAnsi="Times New Roman" w:cs="Times New Roman"/>
-        </w:rPr>
-        <w:t>. R package version 1.0.4.</w:t>
+      <w:proofErr w:type="spellStart"/>
+      <w:r>
+        <w:rPr>
+          <w:rFonts w:ascii="Times New Roman" w:eastAsia="Times New Roman" w:hAnsi="Times New Roman" w:cs="Times New Roman"/>
+        </w:rPr>
+        <w:t>Hornik</w:t>
+      </w:r>
+      <w:proofErr w:type="spellEnd"/>
+      <w:r>
+        <w:rPr>
+          <w:rFonts w:ascii="Times New Roman" w:eastAsia="Times New Roman" w:hAnsi="Times New Roman" w:cs="Times New Roman"/>
+        </w:rPr>
+        <w:t xml:space="preserve">, K. (2017). The R FAQ. Retrieved from </w:t>
+      </w:r>
+      <w:r>
+        <w:rPr>
+          <w:rFonts w:ascii="Times New Roman" w:eastAsia="Times New Roman" w:hAnsi="Times New Roman" w:cs="Times New Roman"/>
+        </w:rPr>
+        <w:t>http://CRAN.R-project.org/doc/FAQ/R-FAQ.html</w:t>
       </w:r>
     </w:p>
     <w:p>
@@ -3829,7 +4077,89 @@
         <w:rPr>
           <w:rFonts w:ascii="Times New Roman" w:eastAsia="Times New Roman" w:hAnsi="Times New Roman" w:cs="Times New Roman"/>
         </w:rPr>
-        <w:lastRenderedPageBreak/>
+        <w:t xml:space="preserve">Jockers, M. L. (2015). </w:t>
+      </w:r>
+      <w:proofErr w:type="spellStart"/>
+      <w:r>
+        <w:rPr>
+          <w:rFonts w:ascii="Times New Roman" w:eastAsia="Times New Roman" w:hAnsi="Times New Roman" w:cs="Times New Roman"/>
+        </w:rPr>
+        <w:t>Syuzhet</w:t>
+      </w:r>
+      <w:proofErr w:type="spellEnd"/>
+      <w:r>
+        <w:rPr>
+          <w:rFonts w:ascii="Times New Roman" w:eastAsia="Times New Roman" w:hAnsi="Times New Roman" w:cs="Times New Roman"/>
+        </w:rPr>
+        <w:t xml:space="preserve">: Extract </w:t>
+      </w:r>
+      <w:r>
+        <w:rPr>
+          <w:rFonts w:ascii="Times New Roman" w:eastAsia="Times New Roman" w:hAnsi="Times New Roman" w:cs="Times New Roman"/>
+        </w:rPr>
+        <w:t>s</w:t>
+      </w:r>
+      <w:r>
+        <w:rPr>
+          <w:rFonts w:ascii="Times New Roman" w:eastAsia="Times New Roman" w:hAnsi="Times New Roman" w:cs="Times New Roman"/>
+        </w:rPr>
+        <w:t xml:space="preserve">entiment and </w:t>
+      </w:r>
+      <w:r>
+        <w:rPr>
+          <w:rFonts w:ascii="Times New Roman" w:eastAsia="Times New Roman" w:hAnsi="Times New Roman" w:cs="Times New Roman"/>
+        </w:rPr>
+        <w:t>p</w:t>
+      </w:r>
+      <w:r>
+        <w:rPr>
+          <w:rFonts w:ascii="Times New Roman" w:eastAsia="Times New Roman" w:hAnsi="Times New Roman" w:cs="Times New Roman"/>
+        </w:rPr>
+        <w:t xml:space="preserve">lot </w:t>
+      </w:r>
+      <w:r>
+        <w:rPr>
+          <w:rFonts w:ascii="Times New Roman" w:eastAsia="Times New Roman" w:hAnsi="Times New Roman" w:cs="Times New Roman"/>
+        </w:rPr>
+        <w:t>a</w:t>
+      </w:r>
+      <w:r>
+        <w:rPr>
+          <w:rFonts w:ascii="Times New Roman" w:eastAsia="Times New Roman" w:hAnsi="Times New Roman" w:cs="Times New Roman"/>
+        </w:rPr>
+        <w:t xml:space="preserve">rcs from </w:t>
+      </w:r>
+      <w:r>
+        <w:rPr>
+          <w:rFonts w:ascii="Times New Roman" w:eastAsia="Times New Roman" w:hAnsi="Times New Roman" w:cs="Times New Roman"/>
+        </w:rPr>
+        <w:t>t</w:t>
+      </w:r>
+      <w:r>
+        <w:rPr>
+          <w:rFonts w:ascii="Times New Roman" w:eastAsia="Times New Roman" w:hAnsi="Times New Roman" w:cs="Times New Roman"/>
+        </w:rPr>
+        <w:t>ext</w:t>
+      </w:r>
+      <w:r>
+        <w:rPr>
+          <w:rFonts w:ascii="Times New Roman" w:eastAsia="Times New Roman" w:hAnsi="Times New Roman" w:cs="Times New Roman"/>
+        </w:rPr>
+        <w:t>. R package version 1.0.4.</w:t>
+      </w:r>
+    </w:p>
+    <w:p>
+      <w:pPr>
+        <w:spacing w:after="0" w:line="480" w:lineRule="auto"/>
+        <w:ind w:left="720" w:hanging="720"/>
+        <w:rPr>
+          <w:rFonts w:ascii="Times New Roman" w:eastAsia="Times New Roman" w:hAnsi="Times New Roman" w:cs="Times New Roman"/>
+        </w:rPr>
+      </w:pPr>
+      <w:r>
+        <w:rPr>
+          <w:rFonts w:ascii="Times New Roman" w:eastAsia="Times New Roman" w:hAnsi="Times New Roman" w:cs="Times New Roman"/>
+        </w:rPr>
         <w:t>Jones, J. A., Nydick, S. W., &amp; Wiseman, B. (2019a, April). Effective data wrangling and visualization with R. Master Tutorial at the annual meeting of the Society of Industrial and Organizational Psychology, National Harbor, MD.</w:t>
       </w:r>
     </w:p>
@@ -4090,19 +4420,7 @@
           <w:rPr>
             <w:rFonts w:ascii="Times New Roman" w:eastAsia="Times New Roman" w:hAnsi="Times New Roman" w:cs="Times New Roman"/>
           </w:rPr>
-          <w:t>https://web.archive.org/web/20111226085859/htt</w:t>
-        </w:r>
-        <w:r>
-          <w:rPr>
-            <w:rFonts w:ascii="Times New Roman" w:eastAsia="Times New Roman" w:hAnsi="Times New Roman" w:cs="Times New Roman"/>
-          </w:rPr>
-          <w:t>p</w:t>
-        </w:r>
-        <w:r>
-          <w:rPr>
-            <w:rFonts w:ascii="Times New Roman" w:eastAsia="Times New Roman" w:hAnsi="Times New Roman" w:cs="Times New Roman"/>
-          </w:rPr>
-          <w:t>://oxforddictionaries.com/words/the-oec-facts-about-the-language</w:t>
+          <w:t>https://web.archive.org/web/20111226085859/http://oxforddictionaries.com/words/the-oec-facts-about-the-language</w:t>
         </w:r>
       </w:hyperlink>
     </w:p>
@@ -4216,6 +4534,7 @@
         <w:rPr>
           <w:rFonts w:ascii="Times New Roman" w:eastAsia="Times New Roman" w:hAnsi="Times New Roman" w:cs="Times New Roman"/>
         </w:rPr>
+        <w:lastRenderedPageBreak/>
         <w:t>https://stackoverflow.blog/2017/10/10/impressive-growth-r/</w:t>
       </w:r>
     </w:p>
@@ -4302,7 +4621,6 @@
         <w:rPr>
           <w:rFonts w:ascii="Times New Roman" w:eastAsia="Times New Roman" w:hAnsi="Times New Roman" w:cs="Times New Roman"/>
         </w:rPr>
-        <w:lastRenderedPageBreak/>
         <w:t>Schwall</w:t>
       </w:r>
       <w:proofErr w:type="spellEnd"/>
@@ -4579,7 +4897,30 @@
     <w:p>
       <w:pPr>
         <w:spacing w:after="0" w:line="480" w:lineRule="auto"/>
-      </w:pPr>
+        <w:rPr>
+          <w:rFonts w:ascii="Times New Roman" w:eastAsia="Times New Roman" w:hAnsi="Times New Roman" w:cs="Times New Roman"/>
+        </w:rPr>
+      </w:pPr>
+      <w:r>
+        <w:rPr>
+          <w:rFonts w:ascii="Times New Roman" w:eastAsia="Times New Roman" w:hAnsi="Times New Roman" w:cs="Times New Roman"/>
+        </w:rPr>
+        <w:t xml:space="preserve">Wild, F. (2015). </w:t>
+      </w:r>
+      <w:proofErr w:type="spellStart"/>
+      <w:r>
+        <w:rPr>
+          <w:rFonts w:ascii="Times New Roman" w:eastAsia="Times New Roman" w:hAnsi="Times New Roman" w:cs="Times New Roman"/>
+        </w:rPr>
+        <w:t>Lsa</w:t>
+      </w:r>
+      <w:proofErr w:type="spellEnd"/>
+      <w:r>
+        <w:rPr>
+          <w:rFonts w:ascii="Times New Roman" w:eastAsia="Times New Roman" w:hAnsi="Times New Roman" w:cs="Times New Roman"/>
+        </w:rPr>
+        <w:t>: Latent semantic analysis. R package version 0.73.1.</w:t>
+      </w:r>
     </w:p>
     <w:p>
       <w:pPr>
@@ -9149,6 +9490,7 @@
     <w:lsdException w:name="HTML Sample" w:semiHidden="1" w:unhideWhenUsed="1"/>
     <w:lsdException w:name="HTML Typewriter" w:semiHidden="1" w:unhideWhenUsed="1"/>
     <w:lsdException w:name="HTML Variable" w:semiHidden="1" w:unhideWhenUsed="1"/>
+    <w:lsdException w:name="Normal Table" w:semiHidden="1" w:unhideWhenUsed="1"/>
     <w:lsdException w:name="annotation subject" w:semiHidden="1" w:unhideWhenUsed="1"/>
     <w:lsdException w:name="No List" w:semiHidden="1" w:unhideWhenUsed="1"/>
     <w:lsdException w:name="Outline List 1" w:semiHidden="1" w:unhideWhenUsed="1"/>
@@ -9195,8 +9537,10 @@
     <w:lsdException w:name="Table Subtle 2" w:semiHidden="1" w:unhideWhenUsed="1"/>
     <w:lsdException w:name="Table Web 1" w:semiHidden="1" w:unhideWhenUsed="1"/>
     <w:lsdException w:name="Table Web 2" w:semiHidden="1" w:unhideWhenUsed="1"/>
+    <w:lsdException w:name="Table Web 3" w:semiHidden="1" w:unhideWhenUsed="1"/>
     <w:lsdException w:name="Balloon Text" w:semiHidden="1" w:unhideWhenUsed="1"/>
     <w:lsdException w:name="Table Grid" w:uiPriority="39"/>
+    <w:lsdException w:name="Table Theme" w:semiHidden="1" w:unhideWhenUsed="1"/>
     <w:lsdException w:name="Placeholder Text" w:semiHidden="1"/>
     <w:lsdException w:name="No Spacing" w:uiPriority="1" w:qFormat="1"/>
     <w:lsdException w:name="Light Shading" w:uiPriority="60"/>

</xml_diff>